<commit_message>
Diagrama Use Case explicado bem como Diagrama de estados
</commit_message>
<xml_diff>
--- a/PA/Entrega3/Relatorio_2727_21153_21156_Fase3.docx
+++ b/PA/Entrega3/Relatorio_2727_21153_21156_Fase3.docx
@@ -3502,23 +3502,7 @@
         <w:t>Este projeto poderá também contribuir</w:t>
       </w:r>
       <w:r>
-        <w:t xml:space="preserve"> para as metas da Comissão Europeia para as </w:t>
-      </w:r>
-      <w:proofErr w:type="spellStart"/>
-      <w:r>
-        <w:t>Smart</w:t>
-      </w:r>
-      <w:proofErr w:type="spellEnd"/>
-      <w:r>
-        <w:t xml:space="preserve"> </w:t>
-      </w:r>
-      <w:proofErr w:type="spellStart"/>
-      <w:r>
-        <w:t>Cities</w:t>
-      </w:r>
-      <w:proofErr w:type="spellEnd"/>
-      <w:r>
-        <w:t xml:space="preserve"> em 2030, que atualmente se encontram em risco de </w:t>
+        <w:t xml:space="preserve"> para as metas da Comissão Europeia para as Smart Cities em 2030, que atualmente se encontram em risco de </w:t>
       </w:r>
       <w:r>
         <w:t>não serem alcançadas.</w:t>
@@ -3725,20 +3709,11 @@
         <w:rPr>
           <w:u w:val="single"/>
         </w:rPr>
-        <w:t xml:space="preserve">Lead </w:t>
-      </w:r>
-      <w:proofErr w:type="spellStart"/>
-      <w:r>
-        <w:rPr>
-          <w:u w:val="single"/>
-        </w:rPr>
-        <w:t>Developer</w:t>
-      </w:r>
-      <w:proofErr w:type="spellEnd"/>
+        <w:t>Lead Developer</w:t>
+      </w:r>
       <w:r>
         <w:t xml:space="preserve"> fica responsável por liderar o elemento técnico deste projeto, garantindo o funcionamento das novas </w:t>
       </w:r>
-      <w:proofErr w:type="spellStart"/>
       <w:r>
         <w:rPr>
           <w:i/>
@@ -3746,7 +3721,6 @@
         </w:rPr>
         <w:t>features</w:t>
       </w:r>
-      <w:proofErr w:type="spellEnd"/>
       <w:r>
         <w:t xml:space="preserve"> que serão adicionadas ao longo do tempo. </w:t>
       </w:r>
@@ -4068,7 +4042,6 @@
                 <w:lang w:eastAsia="pt-PT"/>
               </w:rPr>
             </w:pPr>
-            <w:proofErr w:type="spellStart"/>
             <w:r>
               <w:rPr>
                 <w:rFonts w:ascii="Calibri" w:eastAsia="Times New Roman" w:hAnsi="Calibri" w:cs="Calibri"/>
@@ -4081,7 +4054,6 @@
               </w:rPr>
               <w:t>seg</w:t>
             </w:r>
-            <w:proofErr w:type="spellEnd"/>
           </w:p>
         </w:tc>
         <w:tc>
@@ -4246,7 +4218,6 @@
                 <w:lang w:eastAsia="pt-PT"/>
               </w:rPr>
             </w:pPr>
-            <w:proofErr w:type="spellStart"/>
             <w:r>
               <w:rPr>
                 <w:rFonts w:ascii="Calibri" w:eastAsia="Times New Roman" w:hAnsi="Calibri" w:cs="Calibri"/>
@@ -4259,7 +4230,6 @@
               </w:rPr>
               <w:t>sex</w:t>
             </w:r>
-            <w:proofErr w:type="spellEnd"/>
           </w:p>
         </w:tc>
         <w:tc>
@@ -4292,7 +4262,6 @@
                 <w:lang w:eastAsia="pt-PT"/>
               </w:rPr>
             </w:pPr>
-            <w:proofErr w:type="spellStart"/>
             <w:r>
               <w:rPr>
                 <w:rFonts w:ascii="Calibri" w:eastAsia="Times New Roman" w:hAnsi="Calibri" w:cs="Calibri"/>
@@ -4305,7 +4274,6 @@
               </w:rPr>
               <w:t>sáb</w:t>
             </w:r>
-            <w:proofErr w:type="spellEnd"/>
           </w:p>
         </w:tc>
       </w:tr>
@@ -5452,7 +5420,6 @@
                 <w:lang w:eastAsia="pt-PT"/>
               </w:rPr>
             </w:pPr>
-            <w:proofErr w:type="gramStart"/>
             <w:r>
               <w:rPr>
                 <w:rFonts w:ascii="Calibri" w:eastAsia="Times New Roman" w:hAnsi="Calibri" w:cs="Calibri"/>
@@ -5461,18 +5428,7 @@
                 <w:szCs w:val="18"/>
                 <w:lang w:eastAsia="pt-PT"/>
               </w:rPr>
-              <w:t>Reunião(</w:t>
-            </w:r>
-            <w:proofErr w:type="gramEnd"/>
-            <w:r>
-              <w:rPr>
-                <w:rFonts w:ascii="Calibri" w:eastAsia="Times New Roman" w:hAnsi="Calibri" w:cs="Calibri"/>
-                <w:color w:val="666666"/>
-                <w:sz w:val="18"/>
-                <w:szCs w:val="18"/>
-                <w:lang w:eastAsia="pt-PT"/>
-              </w:rPr>
-              <w:t>Levantamento de requisitos)</w:t>
+              <w:t>Reunião(Levantamento de requisitos)</w:t>
             </w:r>
           </w:p>
         </w:tc>
@@ -5897,7 +5853,6 @@
                 <w:lang w:eastAsia="pt-PT"/>
               </w:rPr>
             </w:pPr>
-            <w:proofErr w:type="gramStart"/>
             <w:r>
               <w:rPr>
                 <w:rFonts w:ascii="Calibri" w:eastAsia="Times New Roman" w:hAnsi="Calibri" w:cs="Calibri"/>
@@ -5906,18 +5861,7 @@
                 <w:szCs w:val="18"/>
                 <w:lang w:eastAsia="pt-PT"/>
               </w:rPr>
-              <w:t>Reunião(</w:t>
-            </w:r>
-            <w:proofErr w:type="gramEnd"/>
-            <w:r>
-              <w:rPr>
-                <w:rFonts w:ascii="Calibri" w:eastAsia="Times New Roman" w:hAnsi="Calibri" w:cs="Calibri"/>
-                <w:color w:val="666666"/>
-                <w:sz w:val="18"/>
-                <w:szCs w:val="18"/>
-                <w:lang w:eastAsia="pt-PT"/>
-              </w:rPr>
-              <w:t>Levantamento de requisitos)</w:t>
+              <w:t>Reunião(Levantamento de requisitos)</w:t>
             </w:r>
           </w:p>
         </w:tc>
@@ -6554,7 +6498,6 @@
                 <w:lang w:eastAsia="pt-PT"/>
               </w:rPr>
             </w:pPr>
-            <w:proofErr w:type="gramStart"/>
             <w:r>
               <w:rPr>
                 <w:rFonts w:ascii="Calibri" w:eastAsia="Times New Roman" w:hAnsi="Calibri" w:cs="Calibri"/>
@@ -6563,18 +6506,7 @@
                 <w:szCs w:val="18"/>
                 <w:lang w:eastAsia="pt-PT"/>
               </w:rPr>
-              <w:t>Reunião(</w:t>
-            </w:r>
-            <w:proofErr w:type="gramEnd"/>
-            <w:r>
-              <w:rPr>
-                <w:rFonts w:ascii="Calibri" w:eastAsia="Times New Roman" w:hAnsi="Calibri" w:cs="Calibri"/>
-                <w:color w:val="666666"/>
-                <w:sz w:val="18"/>
-                <w:szCs w:val="18"/>
-                <w:lang w:eastAsia="pt-PT"/>
-              </w:rPr>
-              <w:t>Validação de requisitos)</w:t>
+              <w:t>Reunião(Validação de requisitos)</w:t>
             </w:r>
           </w:p>
         </w:tc>
@@ -7856,7 +7788,6 @@
                 <w:lang w:eastAsia="pt-PT"/>
               </w:rPr>
             </w:pPr>
-            <w:proofErr w:type="gramStart"/>
             <w:r>
               <w:rPr>
                 <w:rFonts w:ascii="Calibri" w:eastAsia="Times New Roman" w:hAnsi="Calibri" w:cs="Calibri"/>
@@ -7865,10 +7796,68 @@
                 <w:szCs w:val="18"/>
                 <w:lang w:eastAsia="pt-PT"/>
               </w:rPr>
-              <w:t>Reunião(</w:t>
-            </w:r>
-            <w:proofErr w:type="gramEnd"/>
-            <w:r>
+              <w:t>Reunião(Definição dos casos de uso)</w:t>
+            </w:r>
+          </w:p>
+        </w:tc>
+        <w:tc>
+          <w:tcPr>
+            <w:tcW w:w="372" w:type="dxa"/>
+            <w:tcBorders>
+              <w:top w:val="nil"/>
+              <w:left w:val="nil"/>
+              <w:bottom w:val="single" w:sz="4" w:space="0" w:color="000000"/>
+              <w:right w:val="single" w:sz="4" w:space="0" w:color="000000"/>
+            </w:tcBorders>
+            <w:shd w:val="clear" w:color="DDEBF7" w:fill="DDEBF7"/>
+            <w:noWrap/>
+            <w:vAlign w:val="bottom"/>
+            <w:hideMark/>
+          </w:tcPr>
+          <w:p>
+            <w:pPr>
+              <w:spacing w:line="240" w:lineRule="auto"/>
+              <w:ind w:firstLine="0"/>
+              <w:jc w:val="right"/>
+              <w:rPr>
+                <w:rFonts w:ascii="Calibri" w:eastAsia="Times New Roman" w:hAnsi="Calibri" w:cs="Calibri"/>
+                <w:color w:val="000000"/>
+                <w:sz w:val="18"/>
+                <w:szCs w:val="18"/>
+                <w:lang w:eastAsia="pt-PT"/>
+              </w:rPr>
+            </w:pPr>
+            <w:r>
+              <w:rPr>
+                <w:rFonts w:ascii="Calibri" w:eastAsia="Times New Roman" w:hAnsi="Calibri" w:cs="Calibri"/>
+                <w:color w:val="000000"/>
+                <w:sz w:val="18"/>
+                <w:szCs w:val="18"/>
+                <w:lang w:eastAsia="pt-PT"/>
+              </w:rPr>
+              <w:t>25</w:t>
+            </w:r>
+          </w:p>
+        </w:tc>
+        <w:tc>
+          <w:tcPr>
+            <w:tcW w:w="425" w:type="dxa"/>
+            <w:tcBorders>
+              <w:top w:val="nil"/>
+              <w:left w:val="nil"/>
+              <w:bottom w:val="single" w:sz="4" w:space="0" w:color="000000"/>
+              <w:right w:val="single" w:sz="4" w:space="0" w:color="000000"/>
+            </w:tcBorders>
+            <w:shd w:val="clear" w:color="FFFFFF" w:fill="FFFFFF"/>
+            <w:noWrap/>
+            <w:vAlign w:val="bottom"/>
+            <w:hideMark/>
+          </w:tcPr>
+          <w:p>
+            <w:pPr>
+              <w:spacing w:line="240" w:lineRule="auto"/>
+              <w:ind w:firstLine="0"/>
+              <w:jc w:val="left"/>
               <w:rPr>
                 <w:rFonts w:ascii="Calibri" w:eastAsia="Times New Roman" w:hAnsi="Calibri" w:cs="Calibri"/>
                 <w:color w:val="666666"/>
@@ -7876,13 +7865,22 @@
                 <w:szCs w:val="18"/>
                 <w:lang w:eastAsia="pt-PT"/>
               </w:rPr>
-              <w:t>Definição dos casos de uso)</w:t>
-            </w:r>
-          </w:p>
-        </w:tc>
-        <w:tc>
-          <w:tcPr>
-            <w:tcW w:w="372" w:type="dxa"/>
+            </w:pPr>
+            <w:r>
+              <w:rPr>
+                <w:rFonts w:ascii="Calibri" w:eastAsia="Times New Roman" w:hAnsi="Calibri" w:cs="Calibri"/>
+                <w:color w:val="666666"/>
+                <w:sz w:val="18"/>
+                <w:szCs w:val="18"/>
+                <w:lang w:eastAsia="pt-PT"/>
+              </w:rPr>
+              <w:t> </w:t>
+            </w:r>
+          </w:p>
+        </w:tc>
+        <w:tc>
+          <w:tcPr>
+            <w:tcW w:w="425" w:type="dxa"/>
             <w:tcBorders>
               <w:top w:val="nil"/>
               <w:left w:val="nil"/>
@@ -7915,7 +7913,46 @@
                 <w:szCs w:val="18"/>
                 <w:lang w:eastAsia="pt-PT"/>
               </w:rPr>
-              <w:t>25</w:t>
+              <w:t>26</w:t>
+            </w:r>
+          </w:p>
+        </w:tc>
+        <w:tc>
+          <w:tcPr>
+            <w:tcW w:w="426" w:type="dxa"/>
+            <w:tcBorders>
+              <w:top w:val="nil"/>
+              <w:left w:val="nil"/>
+              <w:bottom w:val="single" w:sz="4" w:space="0" w:color="000000"/>
+              <w:right w:val="single" w:sz="4" w:space="0" w:color="000000"/>
+            </w:tcBorders>
+            <w:shd w:val="clear" w:color="FFFFFF" w:fill="FFFFFF"/>
+            <w:noWrap/>
+            <w:vAlign w:val="bottom"/>
+            <w:hideMark/>
+          </w:tcPr>
+          <w:p>
+            <w:pPr>
+              <w:spacing w:line="240" w:lineRule="auto"/>
+              <w:ind w:firstLine="0"/>
+              <w:jc w:val="left"/>
+              <w:rPr>
+                <w:rFonts w:ascii="Calibri" w:eastAsia="Times New Roman" w:hAnsi="Calibri" w:cs="Calibri"/>
+                <w:color w:val="666666"/>
+                <w:sz w:val="18"/>
+                <w:szCs w:val="18"/>
+                <w:lang w:eastAsia="pt-PT"/>
+              </w:rPr>
+            </w:pPr>
+            <w:r>
+              <w:rPr>
+                <w:rFonts w:ascii="Calibri" w:eastAsia="Times New Roman" w:hAnsi="Calibri" w:cs="Calibri"/>
+                <w:color w:val="666666"/>
+                <w:sz w:val="18"/>
+                <w:szCs w:val="18"/>
+                <w:lang w:eastAsia="pt-PT"/>
+              </w:rPr>
+              <w:t> </w:t>
             </w:r>
           </w:p>
         </w:tc>
@@ -7928,7 +7965,46 @@
               <w:bottom w:val="single" w:sz="4" w:space="0" w:color="000000"/>
               <w:right w:val="single" w:sz="4" w:space="0" w:color="000000"/>
             </w:tcBorders>
-            <w:shd w:val="clear" w:color="FFFFFF" w:fill="FFFFFF"/>
+            <w:shd w:val="clear" w:color="DDEBF7" w:fill="DDEBF7"/>
+            <w:noWrap/>
+            <w:vAlign w:val="bottom"/>
+            <w:hideMark/>
+          </w:tcPr>
+          <w:p>
+            <w:pPr>
+              <w:spacing w:line="240" w:lineRule="auto"/>
+              <w:ind w:firstLine="0"/>
+              <w:jc w:val="right"/>
+              <w:rPr>
+                <w:rFonts w:ascii="Calibri" w:eastAsia="Times New Roman" w:hAnsi="Calibri" w:cs="Calibri"/>
+                <w:color w:val="000000"/>
+                <w:sz w:val="18"/>
+                <w:szCs w:val="18"/>
+                <w:lang w:eastAsia="pt-PT"/>
+              </w:rPr>
+            </w:pPr>
+            <w:r>
+              <w:rPr>
+                <w:rFonts w:ascii="Calibri" w:eastAsia="Times New Roman" w:hAnsi="Calibri" w:cs="Calibri"/>
+                <w:color w:val="000000"/>
+                <w:sz w:val="18"/>
+                <w:szCs w:val="18"/>
+                <w:lang w:eastAsia="pt-PT"/>
+              </w:rPr>
+              <w:t>27</w:t>
+            </w:r>
+          </w:p>
+        </w:tc>
+        <w:tc>
+          <w:tcPr>
+            <w:tcW w:w="1701" w:type="dxa"/>
+            <w:tcBorders>
+              <w:top w:val="nil"/>
+              <w:left w:val="nil"/>
+              <w:bottom w:val="single" w:sz="4" w:space="0" w:color="000000"/>
+              <w:right w:val="single" w:sz="4" w:space="0" w:color="000000"/>
+            </w:tcBorders>
+            <w:shd w:val="clear" w:color="auto" w:fill="auto"/>
             <w:noWrap/>
             <w:vAlign w:val="bottom"/>
             <w:hideMark/>
@@ -7954,175 +8030,7 @@
                 <w:szCs w:val="18"/>
                 <w:lang w:eastAsia="pt-PT"/>
               </w:rPr>
-              <w:t> </w:t>
-            </w:r>
-          </w:p>
-        </w:tc>
-        <w:tc>
-          <w:tcPr>
-            <w:tcW w:w="425" w:type="dxa"/>
-            <w:tcBorders>
-              <w:top w:val="nil"/>
-              <w:left w:val="nil"/>
-              <w:bottom w:val="single" w:sz="4" w:space="0" w:color="000000"/>
-              <w:right w:val="single" w:sz="4" w:space="0" w:color="000000"/>
-            </w:tcBorders>
-            <w:shd w:val="clear" w:color="DDEBF7" w:fill="DDEBF7"/>
-            <w:noWrap/>
-            <w:vAlign w:val="bottom"/>
-            <w:hideMark/>
-          </w:tcPr>
-          <w:p>
-            <w:pPr>
-              <w:spacing w:line="240" w:lineRule="auto"/>
-              <w:ind w:firstLine="0"/>
-              <w:jc w:val="right"/>
-              <w:rPr>
-                <w:rFonts w:ascii="Calibri" w:eastAsia="Times New Roman" w:hAnsi="Calibri" w:cs="Calibri"/>
-                <w:color w:val="000000"/>
-                <w:sz w:val="18"/>
-                <w:szCs w:val="18"/>
-                <w:lang w:eastAsia="pt-PT"/>
-              </w:rPr>
-            </w:pPr>
-            <w:r>
-              <w:rPr>
-                <w:rFonts w:ascii="Calibri" w:eastAsia="Times New Roman" w:hAnsi="Calibri" w:cs="Calibri"/>
-                <w:color w:val="000000"/>
-                <w:sz w:val="18"/>
-                <w:szCs w:val="18"/>
-                <w:lang w:eastAsia="pt-PT"/>
-              </w:rPr>
-              <w:t>26</w:t>
-            </w:r>
-          </w:p>
-        </w:tc>
-        <w:tc>
-          <w:tcPr>
-            <w:tcW w:w="426" w:type="dxa"/>
-            <w:tcBorders>
-              <w:top w:val="nil"/>
-              <w:left w:val="nil"/>
-              <w:bottom w:val="single" w:sz="4" w:space="0" w:color="000000"/>
-              <w:right w:val="single" w:sz="4" w:space="0" w:color="000000"/>
-            </w:tcBorders>
-            <w:shd w:val="clear" w:color="FFFFFF" w:fill="FFFFFF"/>
-            <w:noWrap/>
-            <w:vAlign w:val="bottom"/>
-            <w:hideMark/>
-          </w:tcPr>
-          <w:p>
-            <w:pPr>
-              <w:spacing w:line="240" w:lineRule="auto"/>
-              <w:ind w:firstLine="0"/>
-              <w:jc w:val="left"/>
-              <w:rPr>
-                <w:rFonts w:ascii="Calibri" w:eastAsia="Times New Roman" w:hAnsi="Calibri" w:cs="Calibri"/>
-                <w:color w:val="666666"/>
-                <w:sz w:val="18"/>
-                <w:szCs w:val="18"/>
-                <w:lang w:eastAsia="pt-PT"/>
-              </w:rPr>
-            </w:pPr>
-            <w:r>
-              <w:rPr>
-                <w:rFonts w:ascii="Calibri" w:eastAsia="Times New Roman" w:hAnsi="Calibri" w:cs="Calibri"/>
-                <w:color w:val="666666"/>
-                <w:sz w:val="18"/>
-                <w:szCs w:val="18"/>
-                <w:lang w:eastAsia="pt-PT"/>
-              </w:rPr>
-              <w:t> </w:t>
-            </w:r>
-          </w:p>
-        </w:tc>
-        <w:tc>
-          <w:tcPr>
-            <w:tcW w:w="425" w:type="dxa"/>
-            <w:tcBorders>
-              <w:top w:val="nil"/>
-              <w:left w:val="nil"/>
-              <w:bottom w:val="single" w:sz="4" w:space="0" w:color="000000"/>
-              <w:right w:val="single" w:sz="4" w:space="0" w:color="000000"/>
-            </w:tcBorders>
-            <w:shd w:val="clear" w:color="DDEBF7" w:fill="DDEBF7"/>
-            <w:noWrap/>
-            <w:vAlign w:val="bottom"/>
-            <w:hideMark/>
-          </w:tcPr>
-          <w:p>
-            <w:pPr>
-              <w:spacing w:line="240" w:lineRule="auto"/>
-              <w:ind w:firstLine="0"/>
-              <w:jc w:val="right"/>
-              <w:rPr>
-                <w:rFonts w:ascii="Calibri" w:eastAsia="Times New Roman" w:hAnsi="Calibri" w:cs="Calibri"/>
-                <w:color w:val="000000"/>
-                <w:sz w:val="18"/>
-                <w:szCs w:val="18"/>
-                <w:lang w:eastAsia="pt-PT"/>
-              </w:rPr>
-            </w:pPr>
-            <w:r>
-              <w:rPr>
-                <w:rFonts w:ascii="Calibri" w:eastAsia="Times New Roman" w:hAnsi="Calibri" w:cs="Calibri"/>
-                <w:color w:val="000000"/>
-                <w:sz w:val="18"/>
-                <w:szCs w:val="18"/>
-                <w:lang w:eastAsia="pt-PT"/>
-              </w:rPr>
-              <w:t>27</w:t>
-            </w:r>
-          </w:p>
-        </w:tc>
-        <w:tc>
-          <w:tcPr>
-            <w:tcW w:w="1701" w:type="dxa"/>
-            <w:tcBorders>
-              <w:top w:val="nil"/>
-              <w:left w:val="nil"/>
-              <w:bottom w:val="single" w:sz="4" w:space="0" w:color="000000"/>
-              <w:right w:val="single" w:sz="4" w:space="0" w:color="000000"/>
-            </w:tcBorders>
-            <w:shd w:val="clear" w:color="auto" w:fill="auto"/>
-            <w:noWrap/>
-            <w:vAlign w:val="bottom"/>
-            <w:hideMark/>
-          </w:tcPr>
-          <w:p>
-            <w:pPr>
-              <w:spacing w:line="240" w:lineRule="auto"/>
-              <w:ind w:firstLine="0"/>
-              <w:jc w:val="left"/>
-              <w:rPr>
-                <w:rFonts w:ascii="Calibri" w:eastAsia="Times New Roman" w:hAnsi="Calibri" w:cs="Calibri"/>
-                <w:color w:val="666666"/>
-                <w:sz w:val="18"/>
-                <w:szCs w:val="18"/>
-                <w:lang w:eastAsia="pt-PT"/>
-              </w:rPr>
-            </w:pPr>
-            <w:proofErr w:type="gramStart"/>
-            <w:r>
-              <w:rPr>
-                <w:rFonts w:ascii="Calibri" w:eastAsia="Times New Roman" w:hAnsi="Calibri" w:cs="Calibri"/>
-                <w:color w:val="666666"/>
-                <w:sz w:val="18"/>
-                <w:szCs w:val="18"/>
-                <w:lang w:eastAsia="pt-PT"/>
-              </w:rPr>
-              <w:t>Reunião(</w:t>
-            </w:r>
-            <w:proofErr w:type="gramEnd"/>
-            <w:r>
-              <w:rPr>
-                <w:rFonts w:ascii="Calibri" w:eastAsia="Times New Roman" w:hAnsi="Calibri" w:cs="Calibri"/>
-                <w:color w:val="666666"/>
-                <w:sz w:val="18"/>
-                <w:szCs w:val="18"/>
-                <w:lang w:eastAsia="pt-PT"/>
-              </w:rPr>
-              <w:t>Atualização do modelo de casos de uso)</w:t>
+              <w:t>Reunião(Atualização do modelo de casos de uso)</w:t>
             </w:r>
           </w:p>
         </w:tc>
@@ -8315,7 +8223,6 @@
                 <w:lang w:eastAsia="pt-PT"/>
               </w:rPr>
             </w:pPr>
-            <w:proofErr w:type="spellStart"/>
             <w:r>
               <w:rPr>
                 <w:rFonts w:ascii="Calibri" w:eastAsia="Times New Roman" w:hAnsi="Calibri" w:cs="Calibri"/>
@@ -8326,7 +8233,6 @@
               </w:rPr>
               <w:t>Nov</w:t>
             </w:r>
-            <w:proofErr w:type="spellEnd"/>
             <w:r>
               <w:rPr>
                 <w:rFonts w:ascii="Calibri" w:eastAsia="Times New Roman" w:hAnsi="Calibri" w:cs="Calibri"/>
@@ -8549,7 +8455,6 @@
                 <w:lang w:eastAsia="pt-PT"/>
               </w:rPr>
             </w:pPr>
-            <w:proofErr w:type="gramStart"/>
             <w:r>
               <w:rPr>
                 <w:rFonts w:ascii="Calibri" w:eastAsia="Times New Roman" w:hAnsi="Calibri" w:cs="Calibri"/>
@@ -8558,10 +8463,68 @@
                 <w:szCs w:val="18"/>
                 <w:lang w:eastAsia="pt-PT"/>
               </w:rPr>
-              <w:t>Reunião(</w:t>
-            </w:r>
-            <w:proofErr w:type="gramEnd"/>
-            <w:r>
+              <w:t>Reunião(Modelo ER)</w:t>
+            </w:r>
+          </w:p>
+        </w:tc>
+        <w:tc>
+          <w:tcPr>
+            <w:tcW w:w="372" w:type="dxa"/>
+            <w:tcBorders>
+              <w:top w:val="nil"/>
+              <w:left w:val="nil"/>
+              <w:bottom w:val="single" w:sz="4" w:space="0" w:color="000000"/>
+              <w:right w:val="single" w:sz="4" w:space="0" w:color="000000"/>
+            </w:tcBorders>
+            <w:shd w:val="clear" w:color="DDEBF7" w:fill="DDEBF7"/>
+            <w:noWrap/>
+            <w:vAlign w:val="bottom"/>
+            <w:hideMark/>
+          </w:tcPr>
+          <w:p>
+            <w:pPr>
+              <w:spacing w:line="240" w:lineRule="auto"/>
+              <w:ind w:firstLine="0"/>
+              <w:jc w:val="right"/>
+              <w:rPr>
+                <w:rFonts w:ascii="Calibri" w:eastAsia="Times New Roman" w:hAnsi="Calibri" w:cs="Calibri"/>
+                <w:color w:val="000000"/>
+                <w:sz w:val="18"/>
+                <w:szCs w:val="18"/>
+                <w:lang w:eastAsia="pt-PT"/>
+              </w:rPr>
+            </w:pPr>
+            <w:r>
+              <w:rPr>
+                <w:rFonts w:ascii="Calibri" w:eastAsia="Times New Roman" w:hAnsi="Calibri" w:cs="Calibri"/>
+                <w:color w:val="000000"/>
+                <w:sz w:val="18"/>
+                <w:szCs w:val="18"/>
+                <w:lang w:eastAsia="pt-PT"/>
+              </w:rPr>
+              <w:t>1</w:t>
+            </w:r>
+          </w:p>
+        </w:tc>
+        <w:tc>
+          <w:tcPr>
+            <w:tcW w:w="425" w:type="dxa"/>
+            <w:tcBorders>
+              <w:top w:val="nil"/>
+              <w:left w:val="nil"/>
+              <w:bottom w:val="single" w:sz="4" w:space="0" w:color="000000"/>
+              <w:right w:val="single" w:sz="4" w:space="0" w:color="000000"/>
+            </w:tcBorders>
+            <w:shd w:val="clear" w:color="CCCCCC" w:fill="CCCCCC"/>
+            <w:noWrap/>
+            <w:vAlign w:val="bottom"/>
+            <w:hideMark/>
+          </w:tcPr>
+          <w:p>
+            <w:pPr>
+              <w:spacing w:line="240" w:lineRule="auto"/>
+              <w:ind w:firstLine="0"/>
+              <w:jc w:val="left"/>
               <w:rPr>
                 <w:rFonts w:ascii="Calibri" w:eastAsia="Times New Roman" w:hAnsi="Calibri" w:cs="Calibri"/>
                 <w:color w:val="666666"/>
@@ -8569,13 +8532,22 @@
                 <w:szCs w:val="18"/>
                 <w:lang w:eastAsia="pt-PT"/>
               </w:rPr>
-              <w:t>Modelo ER)</w:t>
-            </w:r>
-          </w:p>
-        </w:tc>
-        <w:tc>
-          <w:tcPr>
-            <w:tcW w:w="372" w:type="dxa"/>
+            </w:pPr>
+            <w:r>
+              <w:rPr>
+                <w:rFonts w:ascii="Calibri" w:eastAsia="Times New Roman" w:hAnsi="Calibri" w:cs="Calibri"/>
+                <w:color w:val="666666"/>
+                <w:sz w:val="18"/>
+                <w:szCs w:val="18"/>
+                <w:lang w:eastAsia="pt-PT"/>
+              </w:rPr>
+              <w:t> </w:t>
+            </w:r>
+          </w:p>
+        </w:tc>
+        <w:tc>
+          <w:tcPr>
+            <w:tcW w:w="425" w:type="dxa"/>
             <w:tcBorders>
               <w:top w:val="nil"/>
               <w:left w:val="nil"/>
@@ -8608,7 +8580,46 @@
                 <w:szCs w:val="18"/>
                 <w:lang w:eastAsia="pt-PT"/>
               </w:rPr>
-              <w:t>1</w:t>
+              <w:t>2</w:t>
+            </w:r>
+          </w:p>
+        </w:tc>
+        <w:tc>
+          <w:tcPr>
+            <w:tcW w:w="426" w:type="dxa"/>
+            <w:tcBorders>
+              <w:top w:val="nil"/>
+              <w:left w:val="nil"/>
+              <w:bottom w:val="single" w:sz="4" w:space="0" w:color="000000"/>
+              <w:right w:val="single" w:sz="4" w:space="0" w:color="000000"/>
+            </w:tcBorders>
+            <w:shd w:val="clear" w:color="FFFFFF" w:fill="FFFFFF"/>
+            <w:noWrap/>
+            <w:vAlign w:val="bottom"/>
+            <w:hideMark/>
+          </w:tcPr>
+          <w:p>
+            <w:pPr>
+              <w:spacing w:line="240" w:lineRule="auto"/>
+              <w:ind w:firstLine="0"/>
+              <w:jc w:val="left"/>
+              <w:rPr>
+                <w:rFonts w:ascii="Calibri" w:eastAsia="Times New Roman" w:hAnsi="Calibri" w:cs="Calibri"/>
+                <w:color w:val="666666"/>
+                <w:sz w:val="18"/>
+                <w:szCs w:val="18"/>
+                <w:lang w:eastAsia="pt-PT"/>
+              </w:rPr>
+            </w:pPr>
+            <w:r>
+              <w:rPr>
+                <w:rFonts w:ascii="Calibri" w:eastAsia="Times New Roman" w:hAnsi="Calibri" w:cs="Calibri"/>
+                <w:color w:val="666666"/>
+                <w:sz w:val="18"/>
+                <w:szCs w:val="18"/>
+                <w:lang w:eastAsia="pt-PT"/>
+              </w:rPr>
+              <w:t> </w:t>
             </w:r>
           </w:p>
         </w:tc>
@@ -8621,7 +8632,46 @@
               <w:bottom w:val="single" w:sz="4" w:space="0" w:color="000000"/>
               <w:right w:val="single" w:sz="4" w:space="0" w:color="000000"/>
             </w:tcBorders>
-            <w:shd w:val="clear" w:color="CCCCCC" w:fill="CCCCCC"/>
+            <w:shd w:val="clear" w:color="DDEBF7" w:fill="DDEBF7"/>
+            <w:noWrap/>
+            <w:vAlign w:val="bottom"/>
+            <w:hideMark/>
+          </w:tcPr>
+          <w:p>
+            <w:pPr>
+              <w:spacing w:line="240" w:lineRule="auto"/>
+              <w:ind w:firstLine="0"/>
+              <w:jc w:val="right"/>
+              <w:rPr>
+                <w:rFonts w:ascii="Calibri" w:eastAsia="Times New Roman" w:hAnsi="Calibri" w:cs="Calibri"/>
+                <w:color w:val="000000"/>
+                <w:sz w:val="18"/>
+                <w:szCs w:val="18"/>
+                <w:lang w:eastAsia="pt-PT"/>
+              </w:rPr>
+            </w:pPr>
+            <w:r>
+              <w:rPr>
+                <w:rFonts w:ascii="Calibri" w:eastAsia="Times New Roman" w:hAnsi="Calibri" w:cs="Calibri"/>
+                <w:color w:val="000000"/>
+                <w:sz w:val="18"/>
+                <w:szCs w:val="18"/>
+                <w:lang w:eastAsia="pt-PT"/>
+              </w:rPr>
+              <w:t>3</w:t>
+            </w:r>
+          </w:p>
+        </w:tc>
+        <w:tc>
+          <w:tcPr>
+            <w:tcW w:w="1701" w:type="dxa"/>
+            <w:tcBorders>
+              <w:top w:val="nil"/>
+              <w:left w:val="nil"/>
+              <w:bottom w:val="single" w:sz="4" w:space="0" w:color="000000"/>
+              <w:right w:val="single" w:sz="4" w:space="0" w:color="000000"/>
+            </w:tcBorders>
+            <w:shd w:val="clear" w:color="FFFFFF" w:fill="FFFFFF"/>
             <w:noWrap/>
             <w:vAlign w:val="bottom"/>
             <w:hideMark/>
@@ -8647,175 +8697,7 @@
                 <w:szCs w:val="18"/>
                 <w:lang w:eastAsia="pt-PT"/>
               </w:rPr>
-              <w:t> </w:t>
-            </w:r>
-          </w:p>
-        </w:tc>
-        <w:tc>
-          <w:tcPr>
-            <w:tcW w:w="425" w:type="dxa"/>
-            <w:tcBorders>
-              <w:top w:val="nil"/>
-              <w:left w:val="nil"/>
-              <w:bottom w:val="single" w:sz="4" w:space="0" w:color="000000"/>
-              <w:right w:val="single" w:sz="4" w:space="0" w:color="000000"/>
-            </w:tcBorders>
-            <w:shd w:val="clear" w:color="DDEBF7" w:fill="DDEBF7"/>
-            <w:noWrap/>
-            <w:vAlign w:val="bottom"/>
-            <w:hideMark/>
-          </w:tcPr>
-          <w:p>
-            <w:pPr>
-              <w:spacing w:line="240" w:lineRule="auto"/>
-              <w:ind w:firstLine="0"/>
-              <w:jc w:val="right"/>
-              <w:rPr>
-                <w:rFonts w:ascii="Calibri" w:eastAsia="Times New Roman" w:hAnsi="Calibri" w:cs="Calibri"/>
-                <w:color w:val="000000"/>
-                <w:sz w:val="18"/>
-                <w:szCs w:val="18"/>
-                <w:lang w:eastAsia="pt-PT"/>
-              </w:rPr>
-            </w:pPr>
-            <w:r>
-              <w:rPr>
-                <w:rFonts w:ascii="Calibri" w:eastAsia="Times New Roman" w:hAnsi="Calibri" w:cs="Calibri"/>
-                <w:color w:val="000000"/>
-                <w:sz w:val="18"/>
-                <w:szCs w:val="18"/>
-                <w:lang w:eastAsia="pt-PT"/>
-              </w:rPr>
-              <w:t>2</w:t>
-            </w:r>
-          </w:p>
-        </w:tc>
-        <w:tc>
-          <w:tcPr>
-            <w:tcW w:w="426" w:type="dxa"/>
-            <w:tcBorders>
-              <w:top w:val="nil"/>
-              <w:left w:val="nil"/>
-              <w:bottom w:val="single" w:sz="4" w:space="0" w:color="000000"/>
-              <w:right w:val="single" w:sz="4" w:space="0" w:color="000000"/>
-            </w:tcBorders>
-            <w:shd w:val="clear" w:color="FFFFFF" w:fill="FFFFFF"/>
-            <w:noWrap/>
-            <w:vAlign w:val="bottom"/>
-            <w:hideMark/>
-          </w:tcPr>
-          <w:p>
-            <w:pPr>
-              <w:spacing w:line="240" w:lineRule="auto"/>
-              <w:ind w:firstLine="0"/>
-              <w:jc w:val="left"/>
-              <w:rPr>
-                <w:rFonts w:ascii="Calibri" w:eastAsia="Times New Roman" w:hAnsi="Calibri" w:cs="Calibri"/>
-                <w:color w:val="666666"/>
-                <w:sz w:val="18"/>
-                <w:szCs w:val="18"/>
-                <w:lang w:eastAsia="pt-PT"/>
-              </w:rPr>
-            </w:pPr>
-            <w:r>
-              <w:rPr>
-                <w:rFonts w:ascii="Calibri" w:eastAsia="Times New Roman" w:hAnsi="Calibri" w:cs="Calibri"/>
-                <w:color w:val="666666"/>
-                <w:sz w:val="18"/>
-                <w:szCs w:val="18"/>
-                <w:lang w:eastAsia="pt-PT"/>
-              </w:rPr>
-              <w:t> </w:t>
-            </w:r>
-          </w:p>
-        </w:tc>
-        <w:tc>
-          <w:tcPr>
-            <w:tcW w:w="425" w:type="dxa"/>
-            <w:tcBorders>
-              <w:top w:val="nil"/>
-              <w:left w:val="nil"/>
-              <w:bottom w:val="single" w:sz="4" w:space="0" w:color="000000"/>
-              <w:right w:val="single" w:sz="4" w:space="0" w:color="000000"/>
-            </w:tcBorders>
-            <w:shd w:val="clear" w:color="DDEBF7" w:fill="DDEBF7"/>
-            <w:noWrap/>
-            <w:vAlign w:val="bottom"/>
-            <w:hideMark/>
-          </w:tcPr>
-          <w:p>
-            <w:pPr>
-              <w:spacing w:line="240" w:lineRule="auto"/>
-              <w:ind w:firstLine="0"/>
-              <w:jc w:val="right"/>
-              <w:rPr>
-                <w:rFonts w:ascii="Calibri" w:eastAsia="Times New Roman" w:hAnsi="Calibri" w:cs="Calibri"/>
-                <w:color w:val="000000"/>
-                <w:sz w:val="18"/>
-                <w:szCs w:val="18"/>
-                <w:lang w:eastAsia="pt-PT"/>
-              </w:rPr>
-            </w:pPr>
-            <w:r>
-              <w:rPr>
-                <w:rFonts w:ascii="Calibri" w:eastAsia="Times New Roman" w:hAnsi="Calibri" w:cs="Calibri"/>
-                <w:color w:val="000000"/>
-                <w:sz w:val="18"/>
-                <w:szCs w:val="18"/>
-                <w:lang w:eastAsia="pt-PT"/>
-              </w:rPr>
-              <w:t>3</w:t>
-            </w:r>
-          </w:p>
-        </w:tc>
-        <w:tc>
-          <w:tcPr>
-            <w:tcW w:w="1701" w:type="dxa"/>
-            <w:tcBorders>
-              <w:top w:val="nil"/>
-              <w:left w:val="nil"/>
-              <w:bottom w:val="single" w:sz="4" w:space="0" w:color="000000"/>
-              <w:right w:val="single" w:sz="4" w:space="0" w:color="000000"/>
-            </w:tcBorders>
-            <w:shd w:val="clear" w:color="FFFFFF" w:fill="FFFFFF"/>
-            <w:noWrap/>
-            <w:vAlign w:val="bottom"/>
-            <w:hideMark/>
-          </w:tcPr>
-          <w:p>
-            <w:pPr>
-              <w:spacing w:line="240" w:lineRule="auto"/>
-              <w:ind w:firstLine="0"/>
-              <w:jc w:val="left"/>
-              <w:rPr>
-                <w:rFonts w:ascii="Calibri" w:eastAsia="Times New Roman" w:hAnsi="Calibri" w:cs="Calibri"/>
-                <w:color w:val="666666"/>
-                <w:sz w:val="18"/>
-                <w:szCs w:val="18"/>
-                <w:lang w:eastAsia="pt-PT"/>
-              </w:rPr>
-            </w:pPr>
-            <w:proofErr w:type="gramStart"/>
-            <w:r>
-              <w:rPr>
-                <w:rFonts w:ascii="Calibri" w:eastAsia="Times New Roman" w:hAnsi="Calibri" w:cs="Calibri"/>
-                <w:color w:val="666666"/>
-                <w:sz w:val="18"/>
-                <w:szCs w:val="18"/>
-                <w:lang w:eastAsia="pt-PT"/>
-              </w:rPr>
-              <w:t>Reunião(</w:t>
-            </w:r>
-            <w:proofErr w:type="gramEnd"/>
-            <w:r>
-              <w:rPr>
-                <w:rFonts w:ascii="Calibri" w:eastAsia="Times New Roman" w:hAnsi="Calibri" w:cs="Calibri"/>
-                <w:color w:val="666666"/>
-                <w:sz w:val="18"/>
-                <w:szCs w:val="18"/>
-                <w:lang w:eastAsia="pt-PT"/>
-              </w:rPr>
-              <w:t>Validação do modelo ER)</w:t>
+              <w:t>Reunião(Validação do modelo ER)</w:t>
             </w:r>
           </w:p>
         </w:tc>
@@ -9218,7 +9100,6 @@
                 <w:lang w:eastAsia="pt-PT"/>
               </w:rPr>
             </w:pPr>
-            <w:proofErr w:type="gramStart"/>
             <w:r>
               <w:rPr>
                 <w:rFonts w:ascii="Calibri" w:eastAsia="Times New Roman" w:hAnsi="Calibri" w:cs="Calibri"/>
@@ -9227,11 +9108,68 @@
                 <w:szCs w:val="18"/>
                 <w:lang w:eastAsia="pt-PT"/>
               </w:rPr>
-              <w:t>Reunião(</w:t>
-            </w:r>
-            <w:proofErr w:type="spellStart"/>
-            <w:proofErr w:type="gramEnd"/>
-            <w:r>
+              <w:t>Reunião(Concocatórias e atas)</w:t>
+            </w:r>
+          </w:p>
+        </w:tc>
+        <w:tc>
+          <w:tcPr>
+            <w:tcW w:w="372" w:type="dxa"/>
+            <w:tcBorders>
+              <w:top w:val="nil"/>
+              <w:left w:val="nil"/>
+              <w:bottom w:val="single" w:sz="4" w:space="0" w:color="000000"/>
+              <w:right w:val="single" w:sz="4" w:space="0" w:color="000000"/>
+            </w:tcBorders>
+            <w:shd w:val="clear" w:color="DDEBF7" w:fill="DDEBF7"/>
+            <w:noWrap/>
+            <w:vAlign w:val="bottom"/>
+            <w:hideMark/>
+          </w:tcPr>
+          <w:p>
+            <w:pPr>
+              <w:spacing w:line="240" w:lineRule="auto"/>
+              <w:ind w:firstLine="0"/>
+              <w:jc w:val="right"/>
+              <w:rPr>
+                <w:rFonts w:ascii="Calibri" w:eastAsia="Times New Roman" w:hAnsi="Calibri" w:cs="Calibri"/>
+                <w:color w:val="000000"/>
+                <w:sz w:val="18"/>
+                <w:szCs w:val="18"/>
+                <w:lang w:eastAsia="pt-PT"/>
+              </w:rPr>
+            </w:pPr>
+            <w:r>
+              <w:rPr>
+                <w:rFonts w:ascii="Calibri" w:eastAsia="Times New Roman" w:hAnsi="Calibri" w:cs="Calibri"/>
+                <w:color w:val="000000"/>
+                <w:sz w:val="18"/>
+                <w:szCs w:val="18"/>
+                <w:lang w:eastAsia="pt-PT"/>
+              </w:rPr>
+              <w:t>8</w:t>
+            </w:r>
+          </w:p>
+        </w:tc>
+        <w:tc>
+          <w:tcPr>
+            <w:tcW w:w="425" w:type="dxa"/>
+            <w:tcBorders>
+              <w:top w:val="nil"/>
+              <w:left w:val="nil"/>
+              <w:bottom w:val="single" w:sz="4" w:space="0" w:color="000000"/>
+              <w:right w:val="single" w:sz="4" w:space="0" w:color="000000"/>
+            </w:tcBorders>
+            <w:shd w:val="clear" w:color="FFFFFF" w:fill="FFFFFF"/>
+            <w:noWrap/>
+            <w:vAlign w:val="bottom"/>
+            <w:hideMark/>
+          </w:tcPr>
+          <w:p>
+            <w:pPr>
+              <w:spacing w:line="240" w:lineRule="auto"/>
+              <w:ind w:firstLine="0"/>
+              <w:jc w:val="left"/>
               <w:rPr>
                 <w:rFonts w:ascii="Calibri" w:eastAsia="Times New Roman" w:hAnsi="Calibri" w:cs="Calibri"/>
                 <w:color w:val="666666"/>
@@ -9239,9 +9177,7 @@
                 <w:szCs w:val="18"/>
                 <w:lang w:eastAsia="pt-PT"/>
               </w:rPr>
-              <w:t>Concocatórias</w:t>
-            </w:r>
-            <w:proofErr w:type="spellEnd"/>
+            </w:pPr>
             <w:r>
               <w:rPr>
                 <w:rFonts w:ascii="Calibri" w:eastAsia="Times New Roman" w:hAnsi="Calibri" w:cs="Calibri"/>
@@ -9250,13 +9186,13 @@
                 <w:szCs w:val="18"/>
                 <w:lang w:eastAsia="pt-PT"/>
               </w:rPr>
-              <w:t xml:space="preserve"> e atas)</w:t>
-            </w:r>
-          </w:p>
-        </w:tc>
-        <w:tc>
-          <w:tcPr>
-            <w:tcW w:w="372" w:type="dxa"/>
+              <w:t> </w:t>
+            </w:r>
+          </w:p>
+        </w:tc>
+        <w:tc>
+          <w:tcPr>
+            <w:tcW w:w="425" w:type="dxa"/>
             <w:tcBorders>
               <w:top w:val="nil"/>
               <w:left w:val="nil"/>
@@ -9289,7 +9225,45 @@
                 <w:szCs w:val="18"/>
                 <w:lang w:eastAsia="pt-PT"/>
               </w:rPr>
-              <w:t>8</w:t>
+              <w:t>9</w:t>
+            </w:r>
+          </w:p>
+        </w:tc>
+        <w:tc>
+          <w:tcPr>
+            <w:tcW w:w="426" w:type="dxa"/>
+            <w:tcBorders>
+              <w:top w:val="nil"/>
+              <w:left w:val="nil"/>
+              <w:bottom w:val="single" w:sz="4" w:space="0" w:color="000000"/>
+              <w:right w:val="single" w:sz="4" w:space="0" w:color="000000"/>
+            </w:tcBorders>
+            <w:shd w:val="clear" w:color="FFFFFF" w:fill="FFFFFF"/>
+            <w:noWrap/>
+            <w:hideMark/>
+          </w:tcPr>
+          <w:p>
+            <w:pPr>
+              <w:spacing w:line="240" w:lineRule="auto"/>
+              <w:ind w:firstLine="0"/>
+              <w:jc w:val="left"/>
+              <w:rPr>
+                <w:rFonts w:ascii="Calibri" w:eastAsia="Times New Roman" w:hAnsi="Calibri" w:cs="Calibri"/>
+                <w:color w:val="666666"/>
+                <w:sz w:val="18"/>
+                <w:szCs w:val="18"/>
+                <w:lang w:eastAsia="pt-PT"/>
+              </w:rPr>
+            </w:pPr>
+            <w:r>
+              <w:rPr>
+                <w:rFonts w:ascii="Calibri" w:eastAsia="Times New Roman" w:hAnsi="Calibri" w:cs="Calibri"/>
+                <w:color w:val="666666"/>
+                <w:sz w:val="18"/>
+                <w:szCs w:val="18"/>
+                <w:lang w:eastAsia="pt-PT"/>
+              </w:rPr>
+              <w:t> </w:t>
             </w:r>
           </w:p>
         </w:tc>
@@ -9302,9 +9276,47 @@
               <w:bottom w:val="single" w:sz="4" w:space="0" w:color="000000"/>
               <w:right w:val="single" w:sz="4" w:space="0" w:color="000000"/>
             </w:tcBorders>
+            <w:shd w:val="clear" w:color="DDEBF7" w:fill="DDEBF7"/>
+            <w:noWrap/>
+            <w:vAlign w:val="bottom"/>
+            <w:hideMark/>
+          </w:tcPr>
+          <w:p>
+            <w:pPr>
+              <w:spacing w:line="240" w:lineRule="auto"/>
+              <w:ind w:firstLine="0"/>
+              <w:jc w:val="right"/>
+              <w:rPr>
+                <w:rFonts w:ascii="Calibri" w:eastAsia="Times New Roman" w:hAnsi="Calibri" w:cs="Calibri"/>
+                <w:color w:val="000000"/>
+                <w:sz w:val="18"/>
+                <w:szCs w:val="18"/>
+                <w:lang w:eastAsia="pt-PT"/>
+              </w:rPr>
+            </w:pPr>
+            <w:r>
+              <w:rPr>
+                <w:rFonts w:ascii="Calibri" w:eastAsia="Times New Roman" w:hAnsi="Calibri" w:cs="Calibri"/>
+                <w:color w:val="000000"/>
+                <w:sz w:val="18"/>
+                <w:szCs w:val="18"/>
+                <w:lang w:eastAsia="pt-PT"/>
+              </w:rPr>
+              <w:t>10</w:t>
+            </w:r>
+          </w:p>
+        </w:tc>
+        <w:tc>
+          <w:tcPr>
+            <w:tcW w:w="1701" w:type="dxa"/>
+            <w:tcBorders>
+              <w:top w:val="nil"/>
+              <w:left w:val="nil"/>
+              <w:bottom w:val="single" w:sz="4" w:space="0" w:color="000000"/>
+              <w:right w:val="single" w:sz="4" w:space="0" w:color="000000"/>
+            </w:tcBorders>
             <w:shd w:val="clear" w:color="FFFFFF" w:fill="FFFFFF"/>
             <w:noWrap/>
-            <w:vAlign w:val="bottom"/>
             <w:hideMark/>
           </w:tcPr>
           <w:p>
@@ -9328,173 +9340,7 @@
                 <w:szCs w:val="18"/>
                 <w:lang w:eastAsia="pt-PT"/>
               </w:rPr>
-              <w:t> </w:t>
-            </w:r>
-          </w:p>
-        </w:tc>
-        <w:tc>
-          <w:tcPr>
-            <w:tcW w:w="425" w:type="dxa"/>
-            <w:tcBorders>
-              <w:top w:val="nil"/>
-              <w:left w:val="nil"/>
-              <w:bottom w:val="single" w:sz="4" w:space="0" w:color="000000"/>
-              <w:right w:val="single" w:sz="4" w:space="0" w:color="000000"/>
-            </w:tcBorders>
-            <w:shd w:val="clear" w:color="DDEBF7" w:fill="DDEBF7"/>
-            <w:noWrap/>
-            <w:vAlign w:val="bottom"/>
-            <w:hideMark/>
-          </w:tcPr>
-          <w:p>
-            <w:pPr>
-              <w:spacing w:line="240" w:lineRule="auto"/>
-              <w:ind w:firstLine="0"/>
-              <w:jc w:val="right"/>
-              <w:rPr>
-                <w:rFonts w:ascii="Calibri" w:eastAsia="Times New Roman" w:hAnsi="Calibri" w:cs="Calibri"/>
-                <w:color w:val="000000"/>
-                <w:sz w:val="18"/>
-                <w:szCs w:val="18"/>
-                <w:lang w:eastAsia="pt-PT"/>
-              </w:rPr>
-            </w:pPr>
-            <w:r>
-              <w:rPr>
-                <w:rFonts w:ascii="Calibri" w:eastAsia="Times New Roman" w:hAnsi="Calibri" w:cs="Calibri"/>
-                <w:color w:val="000000"/>
-                <w:sz w:val="18"/>
-                <w:szCs w:val="18"/>
-                <w:lang w:eastAsia="pt-PT"/>
-              </w:rPr>
-              <w:t>9</w:t>
-            </w:r>
-          </w:p>
-        </w:tc>
-        <w:tc>
-          <w:tcPr>
-            <w:tcW w:w="426" w:type="dxa"/>
-            <w:tcBorders>
-              <w:top w:val="nil"/>
-              <w:left w:val="nil"/>
-              <w:bottom w:val="single" w:sz="4" w:space="0" w:color="000000"/>
-              <w:right w:val="single" w:sz="4" w:space="0" w:color="000000"/>
-            </w:tcBorders>
-            <w:shd w:val="clear" w:color="FFFFFF" w:fill="FFFFFF"/>
-            <w:noWrap/>
-            <w:hideMark/>
-          </w:tcPr>
-          <w:p>
-            <w:pPr>
-              <w:spacing w:line="240" w:lineRule="auto"/>
-              <w:ind w:firstLine="0"/>
-              <w:jc w:val="left"/>
-              <w:rPr>
-                <w:rFonts w:ascii="Calibri" w:eastAsia="Times New Roman" w:hAnsi="Calibri" w:cs="Calibri"/>
-                <w:color w:val="666666"/>
-                <w:sz w:val="18"/>
-                <w:szCs w:val="18"/>
-                <w:lang w:eastAsia="pt-PT"/>
-              </w:rPr>
-            </w:pPr>
-            <w:r>
-              <w:rPr>
-                <w:rFonts w:ascii="Calibri" w:eastAsia="Times New Roman" w:hAnsi="Calibri" w:cs="Calibri"/>
-                <w:color w:val="666666"/>
-                <w:sz w:val="18"/>
-                <w:szCs w:val="18"/>
-                <w:lang w:eastAsia="pt-PT"/>
-              </w:rPr>
-              <w:t> </w:t>
-            </w:r>
-          </w:p>
-        </w:tc>
-        <w:tc>
-          <w:tcPr>
-            <w:tcW w:w="425" w:type="dxa"/>
-            <w:tcBorders>
-              <w:top w:val="nil"/>
-              <w:left w:val="nil"/>
-              <w:bottom w:val="single" w:sz="4" w:space="0" w:color="000000"/>
-              <w:right w:val="single" w:sz="4" w:space="0" w:color="000000"/>
-            </w:tcBorders>
-            <w:shd w:val="clear" w:color="DDEBF7" w:fill="DDEBF7"/>
-            <w:noWrap/>
-            <w:vAlign w:val="bottom"/>
-            <w:hideMark/>
-          </w:tcPr>
-          <w:p>
-            <w:pPr>
-              <w:spacing w:line="240" w:lineRule="auto"/>
-              <w:ind w:firstLine="0"/>
-              <w:jc w:val="right"/>
-              <w:rPr>
-                <w:rFonts w:ascii="Calibri" w:eastAsia="Times New Roman" w:hAnsi="Calibri" w:cs="Calibri"/>
-                <w:color w:val="000000"/>
-                <w:sz w:val="18"/>
-                <w:szCs w:val="18"/>
-                <w:lang w:eastAsia="pt-PT"/>
-              </w:rPr>
-            </w:pPr>
-            <w:r>
-              <w:rPr>
-                <w:rFonts w:ascii="Calibri" w:eastAsia="Times New Roman" w:hAnsi="Calibri" w:cs="Calibri"/>
-                <w:color w:val="000000"/>
-                <w:sz w:val="18"/>
-                <w:szCs w:val="18"/>
-                <w:lang w:eastAsia="pt-PT"/>
-              </w:rPr>
-              <w:t>10</w:t>
-            </w:r>
-          </w:p>
-        </w:tc>
-        <w:tc>
-          <w:tcPr>
-            <w:tcW w:w="1701" w:type="dxa"/>
-            <w:tcBorders>
-              <w:top w:val="nil"/>
-              <w:left w:val="nil"/>
-              <w:bottom w:val="single" w:sz="4" w:space="0" w:color="000000"/>
-              <w:right w:val="single" w:sz="4" w:space="0" w:color="000000"/>
-            </w:tcBorders>
-            <w:shd w:val="clear" w:color="FFFFFF" w:fill="FFFFFF"/>
-            <w:noWrap/>
-            <w:hideMark/>
-          </w:tcPr>
-          <w:p>
-            <w:pPr>
-              <w:spacing w:line="240" w:lineRule="auto"/>
-              <w:ind w:firstLine="0"/>
-              <w:jc w:val="left"/>
-              <w:rPr>
-                <w:rFonts w:ascii="Calibri" w:eastAsia="Times New Roman" w:hAnsi="Calibri" w:cs="Calibri"/>
-                <w:color w:val="666666"/>
-                <w:sz w:val="18"/>
-                <w:szCs w:val="18"/>
-                <w:lang w:eastAsia="pt-PT"/>
-              </w:rPr>
-            </w:pPr>
-            <w:proofErr w:type="gramStart"/>
-            <w:r>
-              <w:rPr>
-                <w:rFonts w:ascii="Calibri" w:eastAsia="Times New Roman" w:hAnsi="Calibri" w:cs="Calibri"/>
-                <w:color w:val="666666"/>
-                <w:sz w:val="18"/>
-                <w:szCs w:val="18"/>
-                <w:lang w:eastAsia="pt-PT"/>
-              </w:rPr>
-              <w:t>Reunião(</w:t>
-            </w:r>
-            <w:proofErr w:type="gramEnd"/>
-            <w:r>
-              <w:rPr>
-                <w:rFonts w:ascii="Calibri" w:eastAsia="Times New Roman" w:hAnsi="Calibri" w:cs="Calibri"/>
-                <w:color w:val="666666"/>
-                <w:sz w:val="18"/>
-                <w:szCs w:val="18"/>
-                <w:lang w:eastAsia="pt-PT"/>
-              </w:rPr>
-              <w:t>Atualizações das convocatórias)</w:t>
+              <w:t>Reunião(Atualizações das convocatórias)</w:t>
             </w:r>
           </w:p>
         </w:tc>
@@ -9897,7 +9743,6 @@
                 <w:lang w:eastAsia="pt-PT"/>
               </w:rPr>
             </w:pPr>
-            <w:proofErr w:type="gramStart"/>
             <w:r>
               <w:rPr>
                 <w:rFonts w:ascii="Arial" w:eastAsia="Times New Roman" w:hAnsi="Arial" w:cs="Arial"/>
@@ -9906,10 +9751,68 @@
                 <w:szCs w:val="18"/>
                 <w:lang w:eastAsia="pt-PT"/>
               </w:rPr>
-              <w:t>Reunião(</w:t>
-            </w:r>
-            <w:proofErr w:type="gramEnd"/>
-            <w:r>
+              <w:t>Reunião(Validação das atas e convocatórias)</w:t>
+            </w:r>
+          </w:p>
+        </w:tc>
+        <w:tc>
+          <w:tcPr>
+            <w:tcW w:w="372" w:type="dxa"/>
+            <w:tcBorders>
+              <w:top w:val="nil"/>
+              <w:left w:val="single" w:sz="4" w:space="0" w:color="000000"/>
+              <w:bottom w:val="single" w:sz="4" w:space="0" w:color="000000"/>
+              <w:right w:val="single" w:sz="4" w:space="0" w:color="000000"/>
+            </w:tcBorders>
+            <w:shd w:val="clear" w:color="DDEBF7" w:fill="DDEBF7"/>
+            <w:noWrap/>
+            <w:vAlign w:val="bottom"/>
+            <w:hideMark/>
+          </w:tcPr>
+          <w:p>
+            <w:pPr>
+              <w:spacing w:line="240" w:lineRule="auto"/>
+              <w:ind w:firstLine="0"/>
+              <w:jc w:val="right"/>
+              <w:rPr>
+                <w:rFonts w:ascii="Calibri" w:eastAsia="Times New Roman" w:hAnsi="Calibri" w:cs="Calibri"/>
+                <w:color w:val="000000"/>
+                <w:sz w:val="18"/>
+                <w:szCs w:val="18"/>
+                <w:lang w:eastAsia="pt-PT"/>
+              </w:rPr>
+            </w:pPr>
+            <w:r>
+              <w:rPr>
+                <w:rFonts w:ascii="Calibri" w:eastAsia="Times New Roman" w:hAnsi="Calibri" w:cs="Calibri"/>
+                <w:color w:val="000000"/>
+                <w:sz w:val="18"/>
+                <w:szCs w:val="18"/>
+                <w:lang w:eastAsia="pt-PT"/>
+              </w:rPr>
+              <w:t>15</w:t>
+            </w:r>
+          </w:p>
+        </w:tc>
+        <w:tc>
+          <w:tcPr>
+            <w:tcW w:w="425" w:type="dxa"/>
+            <w:tcBorders>
+              <w:top w:val="nil"/>
+              <w:left w:val="nil"/>
+              <w:bottom w:val="nil"/>
+              <w:right w:val="nil"/>
+            </w:tcBorders>
+            <w:shd w:val="clear" w:color="FFFFFF" w:fill="FFFFFF"/>
+            <w:noWrap/>
+            <w:vAlign w:val="bottom"/>
+            <w:hideMark/>
+          </w:tcPr>
+          <w:p>
+            <w:pPr>
+              <w:spacing w:line="240" w:lineRule="auto"/>
+              <w:ind w:firstLine="0"/>
+              <w:jc w:val="left"/>
               <w:rPr>
                 <w:rFonts w:ascii="Arial" w:eastAsia="Times New Roman" w:hAnsi="Arial" w:cs="Arial"/>
                 <w:color w:val="666666"/>
@@ -9917,13 +9820,22 @@
                 <w:szCs w:val="18"/>
                 <w:lang w:eastAsia="pt-PT"/>
               </w:rPr>
-              <w:t>Validação das atas e convocatórias)</w:t>
-            </w:r>
-          </w:p>
-        </w:tc>
-        <w:tc>
-          <w:tcPr>
-            <w:tcW w:w="372" w:type="dxa"/>
+            </w:pPr>
+            <w:r>
+              <w:rPr>
+                <w:rFonts w:ascii="Arial" w:eastAsia="Times New Roman" w:hAnsi="Arial" w:cs="Arial"/>
+                <w:color w:val="666666"/>
+                <w:sz w:val="18"/>
+                <w:szCs w:val="18"/>
+                <w:lang w:eastAsia="pt-PT"/>
+              </w:rPr>
+              <w:t> </w:t>
+            </w:r>
+          </w:p>
+        </w:tc>
+        <w:tc>
+          <w:tcPr>
+            <w:tcW w:w="425" w:type="dxa"/>
             <w:tcBorders>
               <w:top w:val="nil"/>
               <w:left w:val="single" w:sz="4" w:space="0" w:color="000000"/>
@@ -9956,19 +9868,87 @@
                 <w:szCs w:val="18"/>
                 <w:lang w:eastAsia="pt-PT"/>
               </w:rPr>
-              <w:t>15</w:t>
-            </w:r>
-          </w:p>
-        </w:tc>
-        <w:tc>
-          <w:tcPr>
-            <w:tcW w:w="425" w:type="dxa"/>
+              <w:t>16</w:t>
+            </w:r>
+          </w:p>
+        </w:tc>
+        <w:tc>
+          <w:tcPr>
+            <w:tcW w:w="426" w:type="dxa"/>
             <w:tcBorders>
               <w:top w:val="nil"/>
               <w:left w:val="nil"/>
               <w:bottom w:val="nil"/>
               <w:right w:val="nil"/>
             </w:tcBorders>
+            <w:shd w:val="clear" w:color="auto" w:fill="auto"/>
+            <w:noWrap/>
+            <w:vAlign w:val="bottom"/>
+            <w:hideMark/>
+          </w:tcPr>
+          <w:p>
+            <w:pPr>
+              <w:spacing w:line="240" w:lineRule="auto"/>
+              <w:ind w:firstLine="0"/>
+              <w:jc w:val="right"/>
+              <w:rPr>
+                <w:rFonts w:ascii="Calibri" w:eastAsia="Times New Roman" w:hAnsi="Calibri" w:cs="Calibri"/>
+                <w:color w:val="000000"/>
+                <w:sz w:val="18"/>
+                <w:szCs w:val="18"/>
+                <w:lang w:eastAsia="pt-PT"/>
+              </w:rPr>
+            </w:pPr>
+          </w:p>
+        </w:tc>
+        <w:tc>
+          <w:tcPr>
+            <w:tcW w:w="425" w:type="dxa"/>
+            <w:tcBorders>
+              <w:top w:val="nil"/>
+              <w:left w:val="single" w:sz="4" w:space="0" w:color="000000"/>
+              <w:bottom w:val="single" w:sz="4" w:space="0" w:color="000000"/>
+              <w:right w:val="single" w:sz="4" w:space="0" w:color="000000"/>
+            </w:tcBorders>
+            <w:shd w:val="clear" w:color="DDEBF7" w:fill="DDEBF7"/>
+            <w:noWrap/>
+            <w:vAlign w:val="bottom"/>
+            <w:hideMark/>
+          </w:tcPr>
+          <w:p>
+            <w:pPr>
+              <w:spacing w:line="240" w:lineRule="auto"/>
+              <w:ind w:firstLine="0"/>
+              <w:jc w:val="right"/>
+              <w:rPr>
+                <w:rFonts w:ascii="Calibri" w:eastAsia="Times New Roman" w:hAnsi="Calibri" w:cs="Calibri"/>
+                <w:color w:val="000000"/>
+                <w:sz w:val="18"/>
+                <w:szCs w:val="18"/>
+                <w:lang w:eastAsia="pt-PT"/>
+              </w:rPr>
+            </w:pPr>
+            <w:r>
+              <w:rPr>
+                <w:rFonts w:ascii="Calibri" w:eastAsia="Times New Roman" w:hAnsi="Calibri" w:cs="Calibri"/>
+                <w:color w:val="000000"/>
+                <w:sz w:val="18"/>
+                <w:szCs w:val="18"/>
+                <w:lang w:eastAsia="pt-PT"/>
+              </w:rPr>
+              <w:t>17</w:t>
+            </w:r>
+          </w:p>
+        </w:tc>
+        <w:tc>
+          <w:tcPr>
+            <w:tcW w:w="1701" w:type="dxa"/>
+            <w:tcBorders>
+              <w:top w:val="nil"/>
+              <w:left w:val="nil"/>
+              <w:bottom w:val="single" w:sz="4" w:space="0" w:color="000000"/>
+              <w:right w:val="single" w:sz="4" w:space="0" w:color="000000"/>
+            </w:tcBorders>
             <w:shd w:val="clear" w:color="FFFFFF" w:fill="FFFFFF"/>
             <w:noWrap/>
             <w:vAlign w:val="bottom"/>
@@ -9980,7 +9960,7 @@
               <w:ind w:firstLine="0"/>
               <w:jc w:val="left"/>
               <w:rPr>
-                <w:rFonts w:ascii="Arial" w:eastAsia="Times New Roman" w:hAnsi="Arial" w:cs="Arial"/>
+                <w:rFonts w:ascii="Calibri" w:eastAsia="Times New Roman" w:hAnsi="Calibri" w:cs="Calibri"/>
                 <w:color w:val="666666"/>
                 <w:sz w:val="18"/>
                 <w:szCs w:val="18"/>
@@ -9989,181 +9969,13 @@
             </w:pPr>
             <w:r>
               <w:rPr>
-                <w:rFonts w:ascii="Arial" w:eastAsia="Times New Roman" w:hAnsi="Arial" w:cs="Arial"/>
+                <w:rFonts w:ascii="Calibri" w:eastAsia="Times New Roman" w:hAnsi="Calibri" w:cs="Calibri"/>
                 <w:color w:val="666666"/>
                 <w:sz w:val="18"/>
                 <w:szCs w:val="18"/>
                 <w:lang w:eastAsia="pt-PT"/>
               </w:rPr>
-              <w:t> </w:t>
-            </w:r>
-          </w:p>
-        </w:tc>
-        <w:tc>
-          <w:tcPr>
-            <w:tcW w:w="425" w:type="dxa"/>
-            <w:tcBorders>
-              <w:top w:val="nil"/>
-              <w:left w:val="single" w:sz="4" w:space="0" w:color="000000"/>
-              <w:bottom w:val="single" w:sz="4" w:space="0" w:color="000000"/>
-              <w:right w:val="single" w:sz="4" w:space="0" w:color="000000"/>
-            </w:tcBorders>
-            <w:shd w:val="clear" w:color="DDEBF7" w:fill="DDEBF7"/>
-            <w:noWrap/>
-            <w:vAlign w:val="bottom"/>
-            <w:hideMark/>
-          </w:tcPr>
-          <w:p>
-            <w:pPr>
-              <w:spacing w:line="240" w:lineRule="auto"/>
-              <w:ind w:firstLine="0"/>
-              <w:jc w:val="right"/>
-              <w:rPr>
-                <w:rFonts w:ascii="Calibri" w:eastAsia="Times New Roman" w:hAnsi="Calibri" w:cs="Calibri"/>
-                <w:color w:val="000000"/>
-                <w:sz w:val="18"/>
-                <w:szCs w:val="18"/>
-                <w:lang w:eastAsia="pt-PT"/>
-              </w:rPr>
-            </w:pPr>
-            <w:r>
-              <w:rPr>
-                <w:rFonts w:ascii="Calibri" w:eastAsia="Times New Roman" w:hAnsi="Calibri" w:cs="Calibri"/>
-                <w:color w:val="000000"/>
-                <w:sz w:val="18"/>
-                <w:szCs w:val="18"/>
-                <w:lang w:eastAsia="pt-PT"/>
-              </w:rPr>
-              <w:t>16</w:t>
-            </w:r>
-          </w:p>
-        </w:tc>
-        <w:tc>
-          <w:tcPr>
-            <w:tcW w:w="426" w:type="dxa"/>
-            <w:tcBorders>
-              <w:top w:val="nil"/>
-              <w:left w:val="nil"/>
-              <w:bottom w:val="nil"/>
-              <w:right w:val="nil"/>
-            </w:tcBorders>
-            <w:shd w:val="clear" w:color="auto" w:fill="auto"/>
-            <w:noWrap/>
-            <w:vAlign w:val="bottom"/>
-            <w:hideMark/>
-          </w:tcPr>
-          <w:p>
-            <w:pPr>
-              <w:spacing w:line="240" w:lineRule="auto"/>
-              <w:ind w:firstLine="0"/>
-              <w:jc w:val="right"/>
-              <w:rPr>
-                <w:rFonts w:ascii="Calibri" w:eastAsia="Times New Roman" w:hAnsi="Calibri" w:cs="Calibri"/>
-                <w:color w:val="000000"/>
-                <w:sz w:val="18"/>
-                <w:szCs w:val="18"/>
-                <w:lang w:eastAsia="pt-PT"/>
-              </w:rPr>
-            </w:pPr>
-          </w:p>
-        </w:tc>
-        <w:tc>
-          <w:tcPr>
-            <w:tcW w:w="425" w:type="dxa"/>
-            <w:tcBorders>
-              <w:top w:val="nil"/>
-              <w:left w:val="single" w:sz="4" w:space="0" w:color="000000"/>
-              <w:bottom w:val="single" w:sz="4" w:space="0" w:color="000000"/>
-              <w:right w:val="single" w:sz="4" w:space="0" w:color="000000"/>
-            </w:tcBorders>
-            <w:shd w:val="clear" w:color="DDEBF7" w:fill="DDEBF7"/>
-            <w:noWrap/>
-            <w:vAlign w:val="bottom"/>
-            <w:hideMark/>
-          </w:tcPr>
-          <w:p>
-            <w:pPr>
-              <w:spacing w:line="240" w:lineRule="auto"/>
-              <w:ind w:firstLine="0"/>
-              <w:jc w:val="right"/>
-              <w:rPr>
-                <w:rFonts w:ascii="Calibri" w:eastAsia="Times New Roman" w:hAnsi="Calibri" w:cs="Calibri"/>
-                <w:color w:val="000000"/>
-                <w:sz w:val="18"/>
-                <w:szCs w:val="18"/>
-                <w:lang w:eastAsia="pt-PT"/>
-              </w:rPr>
-            </w:pPr>
-            <w:r>
-              <w:rPr>
-                <w:rFonts w:ascii="Calibri" w:eastAsia="Times New Roman" w:hAnsi="Calibri" w:cs="Calibri"/>
-                <w:color w:val="000000"/>
-                <w:sz w:val="18"/>
-                <w:szCs w:val="18"/>
-                <w:lang w:eastAsia="pt-PT"/>
-              </w:rPr>
-              <w:t>17</w:t>
-            </w:r>
-          </w:p>
-        </w:tc>
-        <w:tc>
-          <w:tcPr>
-            <w:tcW w:w="1701" w:type="dxa"/>
-            <w:tcBorders>
-              <w:top w:val="nil"/>
-              <w:left w:val="nil"/>
-              <w:bottom w:val="single" w:sz="4" w:space="0" w:color="000000"/>
-              <w:right w:val="single" w:sz="4" w:space="0" w:color="000000"/>
-            </w:tcBorders>
-            <w:shd w:val="clear" w:color="FFFFFF" w:fill="FFFFFF"/>
-            <w:noWrap/>
-            <w:vAlign w:val="bottom"/>
-            <w:hideMark/>
-          </w:tcPr>
-          <w:p>
-            <w:pPr>
-              <w:spacing w:line="240" w:lineRule="auto"/>
-              <w:ind w:firstLine="0"/>
-              <w:jc w:val="left"/>
-              <w:rPr>
-                <w:rFonts w:ascii="Calibri" w:eastAsia="Times New Roman" w:hAnsi="Calibri" w:cs="Calibri"/>
-                <w:color w:val="666666"/>
-                <w:sz w:val="18"/>
-                <w:szCs w:val="18"/>
-                <w:lang w:eastAsia="pt-PT"/>
-              </w:rPr>
-            </w:pPr>
-            <w:r>
-              <w:rPr>
-                <w:rFonts w:ascii="Calibri" w:eastAsia="Times New Roman" w:hAnsi="Calibri" w:cs="Calibri"/>
-                <w:color w:val="666666"/>
-                <w:sz w:val="18"/>
-                <w:szCs w:val="18"/>
-                <w:lang w:eastAsia="pt-PT"/>
-              </w:rPr>
-              <w:t xml:space="preserve">Reunião </w:t>
-            </w:r>
-            <w:proofErr w:type="gramStart"/>
-            <w:r>
-              <w:rPr>
-                <w:rFonts w:ascii="Calibri" w:eastAsia="Times New Roman" w:hAnsi="Calibri" w:cs="Calibri"/>
-                <w:color w:val="666666"/>
-                <w:sz w:val="18"/>
-                <w:szCs w:val="18"/>
-                <w:lang w:eastAsia="pt-PT"/>
-              </w:rPr>
-              <w:t>final(</w:t>
-            </w:r>
-            <w:proofErr w:type="gramEnd"/>
-            <w:r>
-              <w:rPr>
-                <w:rFonts w:ascii="Calibri" w:eastAsia="Times New Roman" w:hAnsi="Calibri" w:cs="Calibri"/>
-                <w:color w:val="666666"/>
-                <w:sz w:val="18"/>
-                <w:szCs w:val="18"/>
-                <w:lang w:eastAsia="pt-PT"/>
-              </w:rPr>
-              <w:t>Revisão a tudo que se fez anteriormente)</w:t>
+              <w:t>Reunião final(Revisão a tudo que se fez anteriormente)</w:t>
             </w:r>
           </w:p>
         </w:tc>
@@ -10799,7 +10611,6 @@
                 <w:lang w:eastAsia="pt-PT"/>
               </w:rPr>
             </w:pPr>
-            <w:proofErr w:type="gramStart"/>
             <w:r>
               <w:rPr>
                 <w:rFonts w:ascii="Calibri" w:eastAsia="Times New Roman" w:hAnsi="Calibri" w:cs="Calibri"/>
@@ -10808,18 +10619,7 @@
                 <w:szCs w:val="18"/>
                 <w:lang w:eastAsia="pt-PT"/>
               </w:rPr>
-              <w:t>Reunião(</w:t>
-            </w:r>
-            <w:proofErr w:type="gramEnd"/>
-            <w:r>
-              <w:rPr>
-                <w:rFonts w:ascii="Calibri" w:eastAsia="Times New Roman" w:hAnsi="Calibri" w:cs="Calibri"/>
-                <w:color w:val="666666"/>
-                <w:sz w:val="18"/>
-                <w:szCs w:val="18"/>
-                <w:lang w:eastAsia="pt-PT"/>
-              </w:rPr>
-              <w:t>Diagrama de sequência)</w:t>
+              <w:t>Reunião(Diagrama de sequência)</w:t>
             </w:r>
           </w:p>
         </w:tc>
@@ -11244,7 +11044,6 @@
                 <w:lang w:eastAsia="pt-PT"/>
               </w:rPr>
             </w:pPr>
-            <w:proofErr w:type="gramStart"/>
             <w:r>
               <w:rPr>
                 <w:rFonts w:ascii="Calibri" w:eastAsia="Times New Roman" w:hAnsi="Calibri" w:cs="Calibri"/>
@@ -11253,18 +11052,7 @@
                 <w:szCs w:val="18"/>
                 <w:lang w:eastAsia="pt-PT"/>
               </w:rPr>
-              <w:t>Reunião(</w:t>
-            </w:r>
-            <w:proofErr w:type="gramEnd"/>
-            <w:r>
-              <w:rPr>
-                <w:rFonts w:ascii="Calibri" w:eastAsia="Times New Roman" w:hAnsi="Calibri" w:cs="Calibri"/>
-                <w:color w:val="666666"/>
-                <w:sz w:val="18"/>
-                <w:szCs w:val="18"/>
-                <w:lang w:eastAsia="pt-PT"/>
-              </w:rPr>
-              <w:t>Conclusão do diagrama de atividades)</w:t>
+              <w:t>Reunião(Conclusão do diagrama de atividades)</w:t>
             </w:r>
           </w:p>
         </w:tc>
@@ -11480,7 +11268,6 @@
                 <w:lang w:eastAsia="pt-PT"/>
               </w:rPr>
             </w:pPr>
-            <w:proofErr w:type="gramStart"/>
             <w:r>
               <w:rPr>
                 <w:rFonts w:ascii="Calibri" w:eastAsia="Times New Roman" w:hAnsi="Calibri" w:cs="Calibri"/>
@@ -11489,18 +11276,7 @@
                 <w:szCs w:val="18"/>
                 <w:lang w:eastAsia="pt-PT"/>
               </w:rPr>
-              <w:t>Reunião(</w:t>
-            </w:r>
-            <w:proofErr w:type="gramEnd"/>
-            <w:r>
-              <w:rPr>
-                <w:rFonts w:ascii="Calibri" w:eastAsia="Times New Roman" w:hAnsi="Calibri" w:cs="Calibri"/>
-                <w:color w:val="666666"/>
-                <w:sz w:val="18"/>
-                <w:szCs w:val="18"/>
-                <w:lang w:eastAsia="pt-PT"/>
-              </w:rPr>
-              <w:t>Conclusão do Diagrama de sequência)</w:t>
+              <w:t>Reunião(Conclusão do Diagrama de sequência)</w:t>
             </w:r>
           </w:p>
         </w:tc>
@@ -11903,7 +11679,6 @@
                 <w:lang w:eastAsia="pt-PT"/>
               </w:rPr>
             </w:pPr>
-            <w:proofErr w:type="gramStart"/>
             <w:r>
               <w:rPr>
                 <w:rFonts w:ascii="Calibri" w:eastAsia="Times New Roman" w:hAnsi="Calibri" w:cs="Calibri"/>
@@ -11912,10 +11687,68 @@
                 <w:szCs w:val="18"/>
                 <w:lang w:eastAsia="pt-PT"/>
               </w:rPr>
-              <w:t>Reunião(</w:t>
-            </w:r>
-            <w:proofErr w:type="gramEnd"/>
-            <w:r>
+              <w:t>Reunião(Realização dos mockups)</w:t>
+            </w:r>
+          </w:p>
+        </w:tc>
+        <w:tc>
+          <w:tcPr>
+            <w:tcW w:w="372" w:type="dxa"/>
+            <w:tcBorders>
+              <w:top w:val="nil"/>
+              <w:left w:val="nil"/>
+              <w:bottom w:val="single" w:sz="4" w:space="0" w:color="000000"/>
+              <w:right w:val="single" w:sz="4" w:space="0" w:color="000000"/>
+            </w:tcBorders>
+            <w:shd w:val="clear" w:color="000000" w:fill="DDEBF7"/>
+            <w:noWrap/>
+            <w:vAlign w:val="bottom"/>
+            <w:hideMark/>
+          </w:tcPr>
+          <w:p>
+            <w:pPr>
+              <w:spacing w:line="240" w:lineRule="auto"/>
+              <w:ind w:firstLine="0"/>
+              <w:jc w:val="right"/>
+              <w:rPr>
+                <w:rFonts w:ascii="Calibri" w:eastAsia="Times New Roman" w:hAnsi="Calibri" w:cs="Calibri"/>
+                <w:color w:val="000000"/>
+                <w:sz w:val="18"/>
+                <w:szCs w:val="18"/>
+                <w:lang w:eastAsia="pt-PT"/>
+              </w:rPr>
+            </w:pPr>
+            <w:r>
+              <w:rPr>
+                <w:rFonts w:ascii="Calibri" w:eastAsia="Times New Roman" w:hAnsi="Calibri" w:cs="Calibri"/>
+                <w:color w:val="000000"/>
+                <w:sz w:val="18"/>
+                <w:szCs w:val="18"/>
+                <w:lang w:eastAsia="pt-PT"/>
+              </w:rPr>
+              <w:t>6</w:t>
+            </w:r>
+          </w:p>
+        </w:tc>
+        <w:tc>
+          <w:tcPr>
+            <w:tcW w:w="425" w:type="dxa"/>
+            <w:tcBorders>
+              <w:top w:val="nil"/>
+              <w:left w:val="nil"/>
+              <w:bottom w:val="single" w:sz="4" w:space="0" w:color="000000"/>
+              <w:right w:val="single" w:sz="4" w:space="0" w:color="000000"/>
+            </w:tcBorders>
+            <w:shd w:val="clear" w:color="000000" w:fill="FFFFFF"/>
+            <w:noWrap/>
+            <w:vAlign w:val="bottom"/>
+            <w:hideMark/>
+          </w:tcPr>
+          <w:p>
+            <w:pPr>
+              <w:spacing w:line="240" w:lineRule="auto"/>
+              <w:ind w:firstLine="0"/>
+              <w:jc w:val="left"/>
               <w:rPr>
                 <w:rFonts w:ascii="Calibri" w:eastAsia="Times New Roman" w:hAnsi="Calibri" w:cs="Calibri"/>
                 <w:color w:val="666666"/>
@@ -11923,13 +11756,22 @@
                 <w:szCs w:val="18"/>
                 <w:lang w:eastAsia="pt-PT"/>
               </w:rPr>
-              <w:t>Realização dos mockups)</w:t>
-            </w:r>
-          </w:p>
-        </w:tc>
-        <w:tc>
-          <w:tcPr>
-            <w:tcW w:w="372" w:type="dxa"/>
+            </w:pPr>
+            <w:r>
+              <w:rPr>
+                <w:rFonts w:ascii="Calibri" w:eastAsia="Times New Roman" w:hAnsi="Calibri" w:cs="Calibri"/>
+                <w:color w:val="666666"/>
+                <w:sz w:val="18"/>
+                <w:szCs w:val="18"/>
+                <w:lang w:eastAsia="pt-PT"/>
+              </w:rPr>
+              <w:t> </w:t>
+            </w:r>
+          </w:p>
+        </w:tc>
+        <w:tc>
+          <w:tcPr>
+            <w:tcW w:w="425" w:type="dxa"/>
             <w:tcBorders>
               <w:top w:val="nil"/>
               <w:left w:val="nil"/>
@@ -11962,7 +11804,44 @@
                 <w:szCs w:val="18"/>
                 <w:lang w:eastAsia="pt-PT"/>
               </w:rPr>
-              <w:t>6</w:t>
+              <w:t>7</w:t>
+            </w:r>
+          </w:p>
+        </w:tc>
+        <w:tc>
+          <w:tcPr>
+            <w:tcW w:w="426" w:type="dxa"/>
+            <w:tcBorders>
+              <w:top w:val="single" w:sz="4" w:space="0" w:color="000000"/>
+              <w:left w:val="nil"/>
+              <w:bottom w:val="single" w:sz="4" w:space="0" w:color="000000"/>
+              <w:right w:val="single" w:sz="4" w:space="0" w:color="000000"/>
+            </w:tcBorders>
+            <w:shd w:val="clear" w:color="000000" w:fill="auto"/>
+            <w:noWrap/>
+            <w:vAlign w:val="bottom"/>
+            <w:hideMark/>
+          </w:tcPr>
+          <w:p>
+            <w:pPr>
+              <w:spacing w:line="240" w:lineRule="auto"/>
+              <w:ind w:firstLine="0"/>
+              <w:jc w:val="left"/>
+              <w:rPr>
+                <w:rFonts w:ascii="Arial" w:eastAsia="Times New Roman" w:hAnsi="Arial" w:cs="Arial"/>
+                <w:sz w:val="18"/>
+                <w:szCs w:val="18"/>
+                <w:lang w:eastAsia="pt-PT"/>
+              </w:rPr>
+            </w:pPr>
+            <w:r>
+              <w:rPr>
+                <w:rFonts w:ascii="Arial" w:eastAsia="Times New Roman" w:hAnsi="Arial" w:cs="Arial"/>
+                <w:sz w:val="18"/>
+                <w:szCs w:val="18"/>
+                <w:lang w:eastAsia="pt-PT"/>
+              </w:rPr>
+              <w:t> </w:t>
             </w:r>
           </w:p>
         </w:tc>
@@ -11975,7 +11854,46 @@
               <w:bottom w:val="single" w:sz="4" w:space="0" w:color="000000"/>
               <w:right w:val="single" w:sz="4" w:space="0" w:color="000000"/>
             </w:tcBorders>
-            <w:shd w:val="clear" w:color="000000" w:fill="FFFFFF"/>
+            <w:shd w:val="clear" w:color="000000" w:fill="DDEBF7"/>
+            <w:noWrap/>
+            <w:vAlign w:val="bottom"/>
+            <w:hideMark/>
+          </w:tcPr>
+          <w:p>
+            <w:pPr>
+              <w:spacing w:line="240" w:lineRule="auto"/>
+              <w:ind w:firstLine="0"/>
+              <w:jc w:val="right"/>
+              <w:rPr>
+                <w:rFonts w:ascii="Calibri" w:eastAsia="Times New Roman" w:hAnsi="Calibri" w:cs="Calibri"/>
+                <w:color w:val="000000"/>
+                <w:sz w:val="18"/>
+                <w:szCs w:val="18"/>
+                <w:lang w:eastAsia="pt-PT"/>
+              </w:rPr>
+            </w:pPr>
+            <w:r>
+              <w:rPr>
+                <w:rFonts w:ascii="Calibri" w:eastAsia="Times New Roman" w:hAnsi="Calibri" w:cs="Calibri"/>
+                <w:color w:val="000000"/>
+                <w:sz w:val="18"/>
+                <w:szCs w:val="18"/>
+                <w:lang w:eastAsia="pt-PT"/>
+              </w:rPr>
+              <w:t>8</w:t>
+            </w:r>
+          </w:p>
+        </w:tc>
+        <w:tc>
+          <w:tcPr>
+            <w:tcW w:w="1701" w:type="dxa"/>
+            <w:tcBorders>
+              <w:top w:val="nil"/>
+              <w:left w:val="nil"/>
+              <w:bottom w:val="single" w:sz="4" w:space="0" w:color="000000"/>
+              <w:right w:val="single" w:sz="4" w:space="0" w:color="000000"/>
+            </w:tcBorders>
+            <w:shd w:val="clear" w:color="000000" w:fill="CCCCCC"/>
             <w:noWrap/>
             <w:vAlign w:val="bottom"/>
             <w:hideMark/>
@@ -12001,183 +11919,7 @@
                 <w:szCs w:val="18"/>
                 <w:lang w:eastAsia="pt-PT"/>
               </w:rPr>
-              <w:t> </w:t>
-            </w:r>
-          </w:p>
-        </w:tc>
-        <w:tc>
-          <w:tcPr>
-            <w:tcW w:w="425" w:type="dxa"/>
-            <w:tcBorders>
-              <w:top w:val="nil"/>
-              <w:left w:val="nil"/>
-              <w:bottom w:val="single" w:sz="4" w:space="0" w:color="000000"/>
-              <w:right w:val="single" w:sz="4" w:space="0" w:color="000000"/>
-            </w:tcBorders>
-            <w:shd w:val="clear" w:color="000000" w:fill="DDEBF7"/>
-            <w:noWrap/>
-            <w:vAlign w:val="bottom"/>
-            <w:hideMark/>
-          </w:tcPr>
-          <w:p>
-            <w:pPr>
-              <w:spacing w:line="240" w:lineRule="auto"/>
-              <w:ind w:firstLine="0"/>
-              <w:jc w:val="right"/>
-              <w:rPr>
-                <w:rFonts w:ascii="Calibri" w:eastAsia="Times New Roman" w:hAnsi="Calibri" w:cs="Calibri"/>
-                <w:color w:val="000000"/>
-                <w:sz w:val="18"/>
-                <w:szCs w:val="18"/>
-                <w:lang w:eastAsia="pt-PT"/>
-              </w:rPr>
-            </w:pPr>
-            <w:r>
-              <w:rPr>
-                <w:rFonts w:ascii="Calibri" w:eastAsia="Times New Roman" w:hAnsi="Calibri" w:cs="Calibri"/>
-                <w:color w:val="000000"/>
-                <w:sz w:val="18"/>
-                <w:szCs w:val="18"/>
-                <w:lang w:eastAsia="pt-PT"/>
-              </w:rPr>
-              <w:t>7</w:t>
-            </w:r>
-          </w:p>
-        </w:tc>
-        <w:tc>
-          <w:tcPr>
-            <w:tcW w:w="426" w:type="dxa"/>
-            <w:tcBorders>
-              <w:top w:val="single" w:sz="4" w:space="0" w:color="000000"/>
-              <w:left w:val="nil"/>
-              <w:bottom w:val="single" w:sz="4" w:space="0" w:color="000000"/>
-              <w:right w:val="single" w:sz="4" w:space="0" w:color="000000"/>
-            </w:tcBorders>
-            <w:shd w:val="clear" w:color="000000" w:fill="auto"/>
-            <w:noWrap/>
-            <w:vAlign w:val="bottom"/>
-            <w:hideMark/>
-          </w:tcPr>
-          <w:p>
-            <w:pPr>
-              <w:spacing w:line="240" w:lineRule="auto"/>
-              <w:ind w:firstLine="0"/>
-              <w:jc w:val="left"/>
-              <w:rPr>
-                <w:rFonts w:ascii="Arial" w:eastAsia="Times New Roman" w:hAnsi="Arial" w:cs="Arial"/>
-                <w:sz w:val="18"/>
-                <w:szCs w:val="18"/>
-                <w:lang w:eastAsia="pt-PT"/>
-              </w:rPr>
-            </w:pPr>
-            <w:r>
-              <w:rPr>
-                <w:rFonts w:ascii="Arial" w:eastAsia="Times New Roman" w:hAnsi="Arial" w:cs="Arial"/>
-                <w:sz w:val="18"/>
-                <w:szCs w:val="18"/>
-                <w:lang w:eastAsia="pt-PT"/>
-              </w:rPr>
-              <w:t> </w:t>
-            </w:r>
-          </w:p>
-        </w:tc>
-        <w:tc>
-          <w:tcPr>
-            <w:tcW w:w="425" w:type="dxa"/>
-            <w:tcBorders>
-              <w:top w:val="nil"/>
-              <w:left w:val="nil"/>
-              <w:bottom w:val="single" w:sz="4" w:space="0" w:color="000000"/>
-              <w:right w:val="single" w:sz="4" w:space="0" w:color="000000"/>
-            </w:tcBorders>
-            <w:shd w:val="clear" w:color="000000" w:fill="DDEBF7"/>
-            <w:noWrap/>
-            <w:vAlign w:val="bottom"/>
-            <w:hideMark/>
-          </w:tcPr>
-          <w:p>
-            <w:pPr>
-              <w:spacing w:line="240" w:lineRule="auto"/>
-              <w:ind w:firstLine="0"/>
-              <w:jc w:val="right"/>
-              <w:rPr>
-                <w:rFonts w:ascii="Calibri" w:eastAsia="Times New Roman" w:hAnsi="Calibri" w:cs="Calibri"/>
-                <w:color w:val="000000"/>
-                <w:sz w:val="18"/>
-                <w:szCs w:val="18"/>
-                <w:lang w:eastAsia="pt-PT"/>
-              </w:rPr>
-            </w:pPr>
-            <w:r>
-              <w:rPr>
-                <w:rFonts w:ascii="Calibri" w:eastAsia="Times New Roman" w:hAnsi="Calibri" w:cs="Calibri"/>
-                <w:color w:val="000000"/>
-                <w:sz w:val="18"/>
-                <w:szCs w:val="18"/>
-                <w:lang w:eastAsia="pt-PT"/>
-              </w:rPr>
-              <w:t>8</w:t>
-            </w:r>
-          </w:p>
-        </w:tc>
-        <w:tc>
-          <w:tcPr>
-            <w:tcW w:w="1701" w:type="dxa"/>
-            <w:tcBorders>
-              <w:top w:val="nil"/>
-              <w:left w:val="nil"/>
-              <w:bottom w:val="single" w:sz="4" w:space="0" w:color="000000"/>
-              <w:right w:val="single" w:sz="4" w:space="0" w:color="000000"/>
-            </w:tcBorders>
-            <w:shd w:val="clear" w:color="000000" w:fill="CCCCCC"/>
-            <w:noWrap/>
-            <w:vAlign w:val="bottom"/>
-            <w:hideMark/>
-          </w:tcPr>
-          <w:p>
-            <w:pPr>
-              <w:spacing w:line="240" w:lineRule="auto"/>
-              <w:ind w:firstLine="0"/>
-              <w:jc w:val="left"/>
-              <w:rPr>
-                <w:rFonts w:ascii="Calibri" w:eastAsia="Times New Roman" w:hAnsi="Calibri" w:cs="Calibri"/>
-                <w:color w:val="666666"/>
-                <w:sz w:val="18"/>
-                <w:szCs w:val="18"/>
-                <w:lang w:eastAsia="pt-PT"/>
-              </w:rPr>
-            </w:pPr>
-            <w:r>
-              <w:rPr>
-                <w:rFonts w:ascii="Calibri" w:eastAsia="Times New Roman" w:hAnsi="Calibri" w:cs="Calibri"/>
-                <w:color w:val="666666"/>
-                <w:sz w:val="18"/>
-                <w:szCs w:val="18"/>
-                <w:lang w:eastAsia="pt-PT"/>
-              </w:rPr>
-              <w:t xml:space="preserve">Reunião </w:t>
-            </w:r>
-            <w:proofErr w:type="gramStart"/>
-            <w:r>
-              <w:rPr>
-                <w:rFonts w:ascii="Calibri" w:eastAsia="Times New Roman" w:hAnsi="Calibri" w:cs="Calibri"/>
-                <w:color w:val="666666"/>
-                <w:sz w:val="18"/>
-                <w:szCs w:val="18"/>
-                <w:lang w:eastAsia="pt-PT"/>
-              </w:rPr>
-              <w:t>final(</w:t>
-            </w:r>
-            <w:proofErr w:type="gramEnd"/>
-            <w:r>
-              <w:rPr>
-                <w:rFonts w:ascii="Calibri" w:eastAsia="Times New Roman" w:hAnsi="Calibri" w:cs="Calibri"/>
-                <w:color w:val="666666"/>
-                <w:sz w:val="18"/>
-                <w:szCs w:val="18"/>
-                <w:lang w:eastAsia="pt-PT"/>
-              </w:rPr>
-              <w:t>Revisão geral)</w:t>
+              <w:t>Reunião final(Revisão geral)</w:t>
             </w:r>
           </w:p>
         </w:tc>
@@ -17891,10 +17633,10 @@
           <w:noProof/>
         </w:rPr>
         <w:drawing>
-          <wp:inline distT="0" distB="0" distL="0" distR="0" wp14:anchorId="4A39784D" wp14:editId="19C90974">
-            <wp:extent cx="3990975" cy="3143250"/>
-            <wp:effectExtent l="0" t="0" r="9525" b="0"/>
-            <wp:docPr id="11" name="Imagem 11"/>
+          <wp:inline distT="0" distB="0" distL="0" distR="0" wp14:anchorId="56D78BB5" wp14:editId="3F04A793">
+            <wp:extent cx="5730953" cy="2259330"/>
+            <wp:effectExtent l="0" t="0" r="3175" b="7620"/>
+            <wp:docPr id="10" name="Imagem 10"/>
             <wp:cNvGraphicFramePr>
               <a:graphicFrameLocks xmlns:a="http://schemas.openxmlformats.org/drawingml/2006/main" noChangeAspect="1"/>
             </wp:cNvGraphicFramePr>
@@ -17907,21 +17649,23 @@
                       <a:picLocks noChangeAspect="1" noChangeArrowheads="1"/>
                     </pic:cNvPicPr>
                   </pic:nvPicPr>
-                  <pic:blipFill rotWithShape="1">
-                    <a:blip r:embed="rId18">
+                  <pic:blipFill>
+                    <a:blip r:embed="rId18" cstate="print">
                       <a:extLst>
                         <a:ext uri="{28A0092B-C50C-407E-A947-70E740481C1C}">
                           <a14:useLocalDpi xmlns:a14="http://schemas.microsoft.com/office/drawing/2010/main" val="0"/>
                         </a:ext>
                       </a:extLst>
                     </a:blip>
-                    <a:srcRect l="9878" t="11341" r="16216" b="13807"/>
-                    <a:stretch/>
+                    <a:srcRect/>
+                    <a:stretch>
+                      <a:fillRect/>
+                    </a:stretch>
                   </pic:blipFill>
                   <pic:spPr bwMode="auto">
                     <a:xfrm>
                       <a:off x="0" y="0"/>
-                      <a:ext cx="3990975" cy="3143250"/>
+                      <a:ext cx="5746167" cy="2265328"/>
                     </a:xfrm>
                     <a:prstGeom prst="rect">
                       <a:avLst/>
@@ -17930,11 +17674,6 @@
                     <a:ln>
                       <a:noFill/>
                     </a:ln>
-                    <a:extLst>
-                      <a:ext uri="{53640926-AAD7-44D8-BBD7-CCE9431645EC}">
-                        <a14:shadowObscured xmlns:a14="http://schemas.microsoft.com/office/drawing/2010/main"/>
-                      </a:ext>
-                    </a:extLst>
                   </pic:spPr>
                 </pic:pic>
               </a:graphicData>
@@ -17967,8 +17706,26 @@
     </w:p>
     <w:p/>
     <w:p>
-      <w:r>
-        <w:t xml:space="preserve">Este diagrama foi concebido para demonstrar os casos de uso presentes no nosso projeto. Até ao momento, existem apenas dois atores: </w:t>
+      <w:bookmarkStart w:id="12" w:name="_Hlk122165721"/>
+      <w:bookmarkStart w:id="13" w:name="_Hlk122168071"/>
+      <w:r>
+        <w:t>Este diagrama foi concebido para demonstrar os casos de uso presentes no nosso projeto.</w:t>
+      </w:r>
+      <w:r>
+        <w:t xml:space="preserve"> </w:t>
+      </w:r>
+      <w:bookmarkEnd w:id="13"/>
+      <w:r>
+        <w:t xml:space="preserve">Este, encontra-se dividido em dois  sistemas, que se encontrão interligados entre si. O primeiro sistema, “Smart Energy: Interface” é responsável pela visualização de eventos, pela autenticação e pela criação de utilizadores. O segundo sistema, “Smart Energy: Poste Elétrico”, é responsável pela deteção do movimento e pela deteção da luminosidade. </w:t>
+      </w:r>
+      <w:r>
+        <w:t xml:space="preserve"> Até ao momento, existem </w:t>
+      </w:r>
+      <w:r>
+        <w:t>três</w:t>
+      </w:r>
+      <w:r>
+        <w:t xml:space="preserve"> atores: </w:t>
       </w:r>
       <w:r>
         <w:rPr>
@@ -17978,7 +17735,10 @@
         <w:t>Administrador</w:t>
       </w:r>
       <w:r>
-        <w:t xml:space="preserve"> e </w:t>
+        <w:t>,</w:t>
+      </w:r>
+      <w:r>
+        <w:t xml:space="preserve"> </w:t>
       </w:r>
       <w:r>
         <w:rPr>
@@ -17988,28 +17748,61 @@
         <w:t>Utilizador</w:t>
       </w:r>
       <w:r>
+        <w:rPr>
+          <w:b/>
+          <w:bCs/>
+        </w:rPr>
+        <w:t xml:space="preserve"> e Veiculos</w:t>
+      </w:r>
+      <w:r>
         <w:t>.</w:t>
       </w:r>
     </w:p>
     <w:p>
       <w:r>
-        <w:t>O papel do Administrador será gerir toda a aplicação, em questões de funcionamento e segurança da mesma. Este ator tem o poder para registar novas contas de utilizador, assim como o uso completo da aplicação.</w:t>
+        <w:t xml:space="preserve">O Administrador </w:t>
+      </w:r>
+      <w:r>
+        <w:t>será responsável por criar utilizadores , bem como tudo o que o utilizador é capaz de fazer</w:t>
+      </w:r>
+      <w:r>
+        <w:t>, existindo aqui uma relação de herança para com o Utilizador</w:t>
+      </w:r>
+      <w:r>
+        <w:t>.</w:t>
       </w:r>
     </w:p>
     <w:p>
       <w:r>
-        <w:t>Já o Utilizador poderá fazer o uso supervisionado do sistema, nomeadamente para recolha de dados e manutenção da aplicação. Este diagrama poderá ser alterado mais tarde mediante as necessidades inerentes ao projeto.</w:t>
+        <w:t>Já o Utilizador poderá fazer o uso supervisionado do sistema, nomeadamente para recolha de dados e manutenção da aplicação</w:t>
+      </w:r>
+      <w:r>
+        <w:t>, visualizando os eventos existentes até à data</w:t>
+      </w:r>
+      <w:r>
+        <w:t xml:space="preserve">. </w:t>
       </w:r>
     </w:p>
+    <w:p>
+      <w:r>
+        <w:t xml:space="preserve">O ator Veiculos, representa qualquer tipo de veículos, sejam eles automóveis, sejam peões, entre outros, desde que consigam ativar o sensor de movimento. </w:t>
+      </w:r>
+    </w:p>
+    <w:p>
+      <w:r>
+        <w:t>Este diagrama poderá ser alterado mais tarde mediante as necessidades inerentes ao projeto</w:t>
+      </w:r>
+      <w:r>
+        <w:t>.</w:t>
+      </w:r>
+    </w:p>
+    <w:bookmarkEnd w:id="12"/>
     <w:p>
       <w:pPr>
         <w:spacing w:after="160" w:line="259" w:lineRule="auto"/>
         <w:ind w:firstLine="0"/>
         <w:jc w:val="left"/>
       </w:pPr>
-      <w:r>
-        <w:br w:type="page"/>
-      </w:r>
     </w:p>
     <w:p>
       <w:pPr>
@@ -18019,12 +17812,11 @@
           <w:numId w:val="5"/>
         </w:numPr>
       </w:pPr>
-      <w:bookmarkStart w:id="12" w:name="_Toc121523065"/>
-      <w:r>
-        <w:lastRenderedPageBreak/>
+      <w:bookmarkStart w:id="14" w:name="_Toc121523065"/>
+      <w:r>
         <w:t>Diagrama de Modelo de Dados (ER)</w:t>
       </w:r>
-      <w:bookmarkEnd w:id="12"/>
+      <w:bookmarkEnd w:id="14"/>
     </w:p>
     <w:p/>
     <w:p>
@@ -18091,7 +17883,7 @@
         <w:pStyle w:val="Legenda"/>
         <w:jc w:val="center"/>
       </w:pPr>
-      <w:bookmarkStart w:id="13" w:name="_Toc121523076"/>
+      <w:bookmarkStart w:id="15" w:name="_Toc121523076"/>
       <w:r>
         <w:t xml:space="preserve">Figura </w:t>
       </w:r>
@@ -18106,7 +17898,7 @@
       <w:r>
         <w:t xml:space="preserve"> - Diagrama Entidade-Relação</w:t>
       </w:r>
-      <w:bookmarkEnd w:id="13"/>
+      <w:bookmarkEnd w:id="15"/>
     </w:p>
     <w:p>
       <w:r>
@@ -18121,7 +17913,6 @@
           <w:numId w:val="27"/>
         </w:numPr>
       </w:pPr>
-      <w:proofErr w:type="spellStart"/>
       <w:r>
         <w:rPr>
           <w:i/>
@@ -18129,11 +17920,9 @@
         </w:rPr>
         <w:t>Users</w:t>
       </w:r>
-      <w:proofErr w:type="spellEnd"/>
       <w:r>
         <w:t xml:space="preserve"> &amp; </w:t>
       </w:r>
-      <w:proofErr w:type="spellStart"/>
       <w:r>
         <w:rPr>
           <w:i/>
@@ -18141,17 +17930,8 @@
         </w:rPr>
         <w:t>Permissions</w:t>
       </w:r>
-      <w:proofErr w:type="spellEnd"/>
-      <w:r>
-        <w:t>: Permitem guardar permanentemente os Utilizadores do sistema, assim como as suas respetivas permissões (</w:t>
-      </w:r>
-      <w:proofErr w:type="spellStart"/>
-      <w:r>
-        <w:t>ex</w:t>
-      </w:r>
-      <w:proofErr w:type="spellEnd"/>
-      <w:r>
-        <w:t>: Administrador);</w:t>
+      <w:r>
+        <w:t>: Permitem guardar permanentemente os Utilizadores do sistema, assim como as suas respetivas permissões (ex: Administrador);</w:t>
       </w:r>
     </w:p>
     <w:p>
@@ -18162,7 +17942,6 @@
           <w:numId w:val="27"/>
         </w:numPr>
       </w:pPr>
-      <w:proofErr w:type="spellStart"/>
       <w:r>
         <w:rPr>
           <w:i/>
@@ -18170,11 +17949,9 @@
         </w:rPr>
         <w:t>Devices</w:t>
       </w:r>
-      <w:proofErr w:type="spellEnd"/>
       <w:r>
         <w:t xml:space="preserve"> &amp; </w:t>
       </w:r>
-      <w:proofErr w:type="spellStart"/>
       <w:r>
         <w:rPr>
           <w:i/>
@@ -18182,13 +17959,12 @@
         </w:rPr>
         <w:t>Logs</w:t>
       </w:r>
-      <w:proofErr w:type="spellEnd"/>
-      <w:r>
-        <w:t xml:space="preserve">: Nestas duas tabelas interligadas, são guardados todos os dados relativamente aos dispositivos que fazem parte do sistema e, de forma a obter dados concretos da análise dos mesmos, são guardados dados </w:t>
+      <w:r>
+        <w:t xml:space="preserve">: Nestas duas tabelas interligadas, são guardados todos os dados relativamente aos dispositivos que fazem parte do sistema e, de </w:t>
       </w:r>
       <w:r>
         <w:lastRenderedPageBreak/>
-        <w:t>de diagnóstico ou históricos para poderem ser consultados na eventualidade de ser necessário, mediante uma data ou até mesmo um código de dispositivo.</w:t>
+        <w:t>forma a obter dados concretos da análise dos mesmos, são guardados dados de diagnóstico ou históricos para poderem ser consultados na eventualidade de ser necessário, mediante uma data ou até mesmo um código de dispositivo.</w:t>
       </w:r>
     </w:p>
     <w:p>
@@ -18218,11 +17994,11 @@
           <w:numId w:val="5"/>
         </w:numPr>
       </w:pPr>
-      <w:bookmarkStart w:id="14" w:name="_Toc121523066"/>
+      <w:bookmarkStart w:id="16" w:name="_Toc121523066"/>
       <w:r>
         <w:t>Diagramas de Atividade</w:t>
       </w:r>
-      <w:bookmarkEnd w:id="14"/>
+      <w:bookmarkEnd w:id="16"/>
     </w:p>
     <w:p>
       <w:r>
@@ -18336,7 +18112,7 @@
         <w:pStyle w:val="Legenda"/>
         <w:jc w:val="center"/>
       </w:pPr>
-      <w:bookmarkStart w:id="15" w:name="_Toc121523077"/>
+      <w:bookmarkStart w:id="17" w:name="_Toc121523077"/>
       <w:r>
         <w:t xml:space="preserve">Figura </w:t>
       </w:r>
@@ -18351,7 +18127,7 @@
       <w:r>
         <w:t xml:space="preserve"> - Diagrama de atividade de Inicialização</w:t>
       </w:r>
-      <w:bookmarkEnd w:id="15"/>
+      <w:bookmarkEnd w:id="17"/>
     </w:p>
     <w:p/>
     <w:p>
@@ -18418,7 +18194,7 @@
         <w:pStyle w:val="Legenda"/>
         <w:jc w:val="center"/>
       </w:pPr>
-      <w:bookmarkStart w:id="16" w:name="_Toc121523078"/>
+      <w:bookmarkStart w:id="18" w:name="_Toc121523078"/>
       <w:r>
         <w:t xml:space="preserve">Figura </w:t>
       </w:r>
@@ -18433,7 +18209,7 @@
       <w:r>
         <w:t xml:space="preserve"> - Diagrama de atividade de Deteção de Movimento</w:t>
       </w:r>
-      <w:bookmarkEnd w:id="16"/>
+      <w:bookmarkEnd w:id="18"/>
     </w:p>
     <w:p>
       <w:pPr>
@@ -18448,12 +18224,12 @@
           <w:numId w:val="5"/>
         </w:numPr>
       </w:pPr>
-      <w:bookmarkStart w:id="17" w:name="_Toc121523067"/>
+      <w:bookmarkStart w:id="19" w:name="_Toc121523067"/>
       <w:r>
         <w:lastRenderedPageBreak/>
         <w:t>Diagrama de Estados</w:t>
       </w:r>
-      <w:bookmarkEnd w:id="17"/>
+      <w:bookmarkEnd w:id="19"/>
     </w:p>
     <w:p>
       <w:r>
@@ -18538,7 +18314,7 @@
         <w:pStyle w:val="Legenda"/>
         <w:jc w:val="center"/>
       </w:pPr>
-      <w:bookmarkStart w:id="18" w:name="_Toc121523079"/>
+      <w:bookmarkStart w:id="20" w:name="_Toc121523079"/>
       <w:r>
         <w:t xml:space="preserve">Figura </w:t>
       </w:r>
@@ -18553,7 +18329,73 @@
       <w:r>
         <w:t xml:space="preserve"> - Diagrama de estados</w:t>
       </w:r>
-      <w:bookmarkEnd w:id="18"/>
+      <w:bookmarkEnd w:id="20"/>
+    </w:p>
+    <w:p>
+      <w:pPr>
+        <w:spacing w:after="160" w:line="259" w:lineRule="auto"/>
+        <w:jc w:val="left"/>
+      </w:pPr>
+      <w:r>
+        <w:t xml:space="preserve">Este diagrama foi concebido para demonstrar </w:t>
+      </w:r>
+      <w:r>
+        <w:t>os possíveis estados do poste. Dessa forma, faz sentido começar a explicar os estados do poste. O poste tem três estados:</w:t>
+      </w:r>
+      <w:r>
+        <w:t xml:space="preserve"> </w:t>
+      </w:r>
+      <w:r>
+        <w:t>os:</w:t>
+      </w:r>
+    </w:p>
+    <w:p>
+      <w:pPr>
+        <w:spacing w:after="160" w:line="259" w:lineRule="auto"/>
+        <w:jc w:val="left"/>
+      </w:pPr>
+      <w:r>
+        <w:t xml:space="preserve"> - </w:t>
+      </w:r>
+      <w:r>
+        <w:t>Inicialização</w:t>
+      </w:r>
+      <w:r>
+        <w:t xml:space="preserve"> : </w:t>
+      </w:r>
+      <w:r>
+        <w:t>Objetivo</w:t>
+      </w:r>
+      <w:r>
+        <w:t xml:space="preserve"> de ligar ao gateway via wifi e inicializar os sensores</w:t>
+      </w:r>
+      <w:r>
+        <w:t>.</w:t>
+      </w:r>
+    </w:p>
+    <w:p>
+      <w:pPr>
+        <w:spacing w:after="160" w:line="259" w:lineRule="auto"/>
+        <w:jc w:val="left"/>
+      </w:pPr>
+      <w:r>
+        <w:t xml:space="preserve"> - Desligar Luzes: Serve para desligar a luz do poste</w:t>
+      </w:r>
+      <w:r>
+        <w:t>.</w:t>
+      </w:r>
+    </w:p>
+    <w:p>
+      <w:pPr>
+        <w:spacing w:after="160" w:line="259" w:lineRule="auto"/>
+        <w:jc w:val="left"/>
+      </w:pPr>
+      <w:r>
+        <w:t xml:space="preserve"> - Ligar Luzes: Serve para ligar a luz do poste</w:t>
+      </w:r>
+      <w:r>
+        <w:t>.</w:t>
+      </w:r>
     </w:p>
     <w:p>
       <w:pPr>
@@ -18562,8 +18404,80 @@
         <w:jc w:val="left"/>
       </w:pPr>
       <w:r>
-        <w:br w:type="page"/>
-      </w:r>
+        <w:t xml:space="preserve"> Dentro destes </w:t>
+      </w:r>
+      <w:r>
+        <w:t>três</w:t>
+      </w:r>
+      <w:r>
+        <w:t xml:space="preserve"> estados, as </w:t>
+      </w:r>
+      <w:r>
+        <w:t>transições</w:t>
+      </w:r>
+      <w:r>
+        <w:t xml:space="preserve"> são feitas </w:t>
+      </w:r>
+      <w:r>
+        <w:t>através</w:t>
+      </w:r>
+      <w:r>
+        <w:t xml:space="preserve"> dos dados dos sensores</w:t>
+      </w:r>
+      <w:r>
+        <w:t xml:space="preserve"> </w:t>
+      </w:r>
+      <w:r>
+        <w:t>maioritariamente. Por exemplo, no caso de o sistema estar no estado "Desligar Luzes", apenas pode transitar para "Ligar Luzes" se detetar movimento e a intensidade de  Luz ambiente for baixa.</w:t>
+      </w:r>
+    </w:p>
+    <w:p>
+      <w:pPr>
+        <w:spacing w:after="160" w:line="259" w:lineRule="auto"/>
+        <w:jc w:val="left"/>
+      </w:pPr>
+      <w:r>
+        <w:t xml:space="preserve">Acerca do Gateway e backend, estes apenas dependem </w:t>
+      </w:r>
+      <w:r>
+        <w:t>maioritariamente</w:t>
+      </w:r>
+      <w:r>
+        <w:t xml:space="preserve"> de </w:t>
+      </w:r>
+      <w:r>
+        <w:t xml:space="preserve">notificações </w:t>
+      </w:r>
+      <w:r>
+        <w:t>enviadas pelo poste, sendo que, não existem mais estados relevantes a identificar, além de,</w:t>
+      </w:r>
+      <w:r>
+        <w:t xml:space="preserve"> a</w:t>
+      </w:r>
+      <w:r>
+        <w:t>rmazenamento da informação.</w:t>
+      </w:r>
+    </w:p>
+    <w:p>
+      <w:pPr>
+        <w:spacing w:after="160" w:line="259" w:lineRule="auto"/>
+        <w:ind w:firstLine="0"/>
+        <w:jc w:val="left"/>
+      </w:pPr>
+    </w:p>
+    <w:p>
+      <w:pPr>
+        <w:spacing w:after="160" w:line="259" w:lineRule="auto"/>
+        <w:ind w:firstLine="0"/>
+        <w:jc w:val="left"/>
+      </w:pPr>
+    </w:p>
+    <w:p>
+      <w:pPr>
+        <w:spacing w:after="160" w:line="259" w:lineRule="auto"/>
+        <w:ind w:firstLine="0"/>
+        <w:jc w:val="left"/>
+      </w:pPr>
     </w:p>
     <w:p>
       <w:pPr>
@@ -18573,12 +18487,11 @@
           <w:numId w:val="5"/>
         </w:numPr>
       </w:pPr>
-      <w:bookmarkStart w:id="19" w:name="_Toc121523068"/>
-      <w:r>
-        <w:lastRenderedPageBreak/>
+      <w:bookmarkStart w:id="21" w:name="_Toc121523068"/>
+      <w:r>
         <w:t>Diagramas de Sequência</w:t>
       </w:r>
-      <w:bookmarkEnd w:id="19"/>
+      <w:bookmarkEnd w:id="21"/>
     </w:p>
     <w:p>
       <w:r>
@@ -18680,7 +18593,7 @@
         <w:pStyle w:val="Legenda"/>
         <w:jc w:val="center"/>
       </w:pPr>
-      <w:bookmarkStart w:id="20" w:name="_Toc121523080"/>
+      <w:bookmarkStart w:id="22" w:name="_Toc121523080"/>
       <w:r>
         <w:t xml:space="preserve">Figura </w:t>
       </w:r>
@@ -18695,7 +18608,7 @@
       <w:r>
         <w:t xml:space="preserve"> - Diagrama de sequência do Movimento Não Ativa a Luz</w:t>
       </w:r>
-      <w:bookmarkEnd w:id="20"/>
+      <w:bookmarkEnd w:id="22"/>
     </w:p>
     <w:p/>
     <w:p>
@@ -18762,7 +18675,7 @@
         <w:pStyle w:val="Legenda"/>
         <w:jc w:val="center"/>
       </w:pPr>
-      <w:bookmarkStart w:id="21" w:name="_Toc121523081"/>
+      <w:bookmarkStart w:id="23" w:name="_Toc121523081"/>
       <w:r>
         <w:t xml:space="preserve">Figura </w:t>
       </w:r>
@@ -18777,7 +18690,7 @@
       <w:r>
         <w:t xml:space="preserve"> - Diagrama de sequência do Movimento Ativa a Luz</w:t>
       </w:r>
-      <w:bookmarkEnd w:id="21"/>
+      <w:bookmarkEnd w:id="23"/>
     </w:p>
     <w:p>
       <w:pPr>
@@ -18795,12 +18708,11 @@
         </w:numPr>
         <w:ind w:left="811" w:hanging="357"/>
       </w:pPr>
-      <w:bookmarkStart w:id="22" w:name="_Toc121523069"/>
-      <w:r>
-        <w:lastRenderedPageBreak/>
+      <w:bookmarkStart w:id="24" w:name="_Toc121523069"/>
+      <w:r>
         <w:t>Prototipagem</w:t>
       </w:r>
-      <w:bookmarkEnd w:id="22"/>
+      <w:bookmarkEnd w:id="24"/>
     </w:p>
     <w:p>
       <w:r>
@@ -18874,11 +18786,11 @@
           <w:numId w:val="5"/>
         </w:numPr>
       </w:pPr>
-      <w:bookmarkStart w:id="23" w:name="_Toc121523070"/>
+      <w:bookmarkStart w:id="25" w:name="_Toc121523070"/>
       <w:r>
         <w:t>Tecnologias utilizadas</w:t>
       </w:r>
-      <w:bookmarkEnd w:id="23"/>
+      <w:bookmarkEnd w:id="25"/>
     </w:p>
     <w:p>
       <w:r>
@@ -18898,50 +18810,10 @@
           <w:b/>
           <w:bCs/>
         </w:rPr>
-        <w:t xml:space="preserve">HW01: </w:t>
-      </w:r>
-      <w:proofErr w:type="spellStart"/>
-      <w:r>
-        <w:rPr>
-          <w:b/>
-          <w:bCs/>
-        </w:rPr>
-        <w:t>Raspberry</w:t>
-      </w:r>
-      <w:proofErr w:type="spellEnd"/>
-      <w:r>
-        <w:rPr>
-          <w:b/>
-          <w:bCs/>
-        </w:rPr>
-        <w:t xml:space="preserve"> Pi 3 </w:t>
-      </w:r>
-      <w:proofErr w:type="spellStart"/>
-      <w:r>
-        <w:rPr>
-          <w:b/>
-          <w:bCs/>
-        </w:rPr>
-        <w:t>Model</w:t>
-      </w:r>
-      <w:proofErr w:type="spellEnd"/>
-      <w:r>
-        <w:rPr>
-          <w:b/>
-          <w:bCs/>
-        </w:rPr>
-        <w:t xml:space="preserve"> B+, 1.4GHz, 1GB, cartão SD de 16GB -</w:t>
-      </w:r>
-      <w:r>
-        <w:t xml:space="preserve"> O servidor foi implementado num </w:t>
-      </w:r>
-      <w:proofErr w:type="spellStart"/>
-      <w:r>
-        <w:t>Raspberry</w:t>
-      </w:r>
-      <w:proofErr w:type="spellEnd"/>
-      <w:r>
-        <w:t xml:space="preserve"> Pi para fins de protótipo. É um sistema de baixo custo, consumo reduzido e de grande capacidade para efeitos de prototipagem e desenvolvimento.</w:t>
+        <w:t>HW01: Raspberry Pi 3 Model B+, 1.4GHz, 1GB, cartão SD de 16GB -</w:t>
+      </w:r>
+      <w:r>
+        <w:t xml:space="preserve"> O servidor foi implementado num Raspberry Pi para fins de protótipo. É um sistema de baixo custo, consumo reduzido e de grande capacidade para efeitos de prototipagem e desenvolvimento.</w:t>
       </w:r>
     </w:p>
     <w:p>
@@ -18972,7 +18844,6 @@
       <w:r>
         <w:t xml:space="preserve"> Neste equipamento foi configurada uma rede wireless com </w:t>
       </w:r>
-      <w:proofErr w:type="spellStart"/>
       <w:r>
         <w:rPr>
           <w:i/>
@@ -18980,11 +18851,9 @@
         </w:rPr>
         <w:t>essid</w:t>
       </w:r>
-      <w:proofErr w:type="spellEnd"/>
       <w:r>
         <w:t xml:space="preserve"> </w:t>
       </w:r>
-      <w:proofErr w:type="spellStart"/>
       <w:r>
         <w:rPr>
           <w:i/>
@@ -18992,42 +18861,22 @@
         </w:rPr>
         <w:t>smartenergy</w:t>
       </w:r>
-      <w:proofErr w:type="spellEnd"/>
       <w:r>
         <w:t xml:space="preserve"> </w:t>
       </w:r>
       <w:r>
         <w:t xml:space="preserve">segura com encriptação para permitir a comunicação dos </w:t>
       </w:r>
-      <w:proofErr w:type="spellStart"/>
       <w:r>
         <w:rPr>
           <w:i/>
           <w:iCs/>
         </w:rPr>
-        <w:t>shield</w:t>
-      </w:r>
-      <w:proofErr w:type="spellEnd"/>
-      <w:r>
-        <w:rPr>
-          <w:i/>
-          <w:iCs/>
-        </w:rPr>
-        <w:t xml:space="preserve"> </w:t>
-      </w:r>
-      <w:proofErr w:type="spellStart"/>
-      <w:r>
-        <w:rPr>
-          <w:i/>
-          <w:iCs/>
-        </w:rPr>
-        <w:t>wifi</w:t>
-      </w:r>
-      <w:proofErr w:type="spellEnd"/>
+        <w:t>shield wifi</w:t>
+      </w:r>
       <w:r>
         <w:t xml:space="preserve"> dos </w:t>
       </w:r>
-      <w:proofErr w:type="spellStart"/>
       <w:r>
         <w:rPr>
           <w:i/>
@@ -19035,7 +18884,6 @@
         </w:rPr>
         <w:t>arduinos</w:t>
       </w:r>
-      <w:proofErr w:type="spellEnd"/>
       <w:r>
         <w:t xml:space="preserve"> com o servidor.</w:t>
       </w:r>
@@ -19053,23 +18901,7 @@
           <w:b/>
           <w:bCs/>
         </w:rPr>
-        <w:t xml:space="preserve">HW03: </w:t>
-      </w:r>
-      <w:proofErr w:type="spellStart"/>
-      <w:r>
-        <w:rPr>
-          <w:b/>
-          <w:bCs/>
-        </w:rPr>
-        <w:t>Switch</w:t>
-      </w:r>
-      <w:proofErr w:type="spellEnd"/>
-      <w:r>
-        <w:rPr>
-          <w:b/>
-          <w:bCs/>
-        </w:rPr>
-        <w:t xml:space="preserve"> Ethernet -</w:t>
+        <w:t>HW03: Switch Ethernet -</w:t>
       </w:r>
       <w:r>
         <w:t xml:space="preserve"> </w:t>
@@ -19110,61 +18942,11 @@
           <w:b/>
           <w:bCs/>
         </w:rPr>
-        <w:t xml:space="preserve">OSOYOO WiFi </w:t>
-      </w:r>
-      <w:proofErr w:type="spellStart"/>
-      <w:r>
-        <w:rPr>
-          <w:b/>
-          <w:bCs/>
-        </w:rPr>
-        <w:t>IoT</w:t>
-      </w:r>
-      <w:proofErr w:type="spellEnd"/>
-      <w:r>
-        <w:rPr>
-          <w:b/>
-          <w:bCs/>
-        </w:rPr>
+        <w:t>OSOYOO WiFi IoT Learning Kit For Arduino  -</w:t>
+      </w:r>
+      <w:r>
         <w:t xml:space="preserve"> </w:t>
       </w:r>
-      <w:proofErr w:type="spellStart"/>
-      <w:r>
-        <w:rPr>
-          <w:b/>
-          <w:bCs/>
-        </w:rPr>
-        <w:t>Learning</w:t>
-      </w:r>
-      <w:proofErr w:type="spellEnd"/>
-      <w:r>
-        <w:rPr>
-          <w:b/>
-          <w:bCs/>
-        </w:rPr>
-        <w:t xml:space="preserve"> Kit For </w:t>
-      </w:r>
-      <w:proofErr w:type="spellStart"/>
-      <w:proofErr w:type="gramStart"/>
-      <w:r>
-        <w:rPr>
-          <w:b/>
-          <w:bCs/>
-        </w:rPr>
-        <w:t>Arduino</w:t>
-      </w:r>
-      <w:proofErr w:type="spellEnd"/>
-      <w:r>
-        <w:rPr>
-          <w:b/>
-          <w:bCs/>
-        </w:rPr>
-        <w:t xml:space="preserve">  -</w:t>
-      </w:r>
-      <w:proofErr w:type="gramEnd"/>
-      <w:r>
-        <w:t xml:space="preserve"> </w:t>
-      </w:r>
       <w:r>
         <w:t>Es</w:t>
       </w:r>
@@ -19174,7 +18956,6 @@
       <w:r>
         <w:t xml:space="preserve"> kit </w:t>
       </w:r>
-      <w:proofErr w:type="spellStart"/>
       <w:r>
         <w:rPr>
           <w:i/>
@@ -19182,7 +18963,6 @@
         </w:rPr>
         <w:t>Arduino</w:t>
       </w:r>
-      <w:proofErr w:type="spellEnd"/>
       <w:r>
         <w:t xml:space="preserve"> </w:t>
       </w:r>
@@ -19195,26 +18975,16 @@
       <w:r>
         <w:t xml:space="preserve">s dispositivos necessários para implementação do protótipo do projeto numa maquete. Os componentes essenciais para conceber o protótipo são o </w:t>
       </w:r>
-      <w:proofErr w:type="spellStart"/>
       <w:r>
         <w:rPr>
           <w:i/>
           <w:iCs/>
         </w:rPr>
-        <w:t>Arduino</w:t>
-      </w:r>
-      <w:proofErr w:type="spellEnd"/>
-      <w:r>
-        <w:rPr>
-          <w:i/>
-          <w:iCs/>
-        </w:rPr>
-        <w:t xml:space="preserve"> Uno R3</w:t>
+        <w:t>Arduino Uno R3</w:t>
       </w:r>
       <w:r>
         <w:t xml:space="preserve">, o </w:t>
       </w:r>
-      <w:proofErr w:type="spellStart"/>
       <w:r>
         <w:rPr>
           <w:i/>
@@ -19222,7 +18992,6 @@
         </w:rPr>
         <w:t>shield</w:t>
       </w:r>
-      <w:proofErr w:type="spellEnd"/>
       <w:r>
         <w:t xml:space="preserve"> ESP8266</w:t>
       </w:r>
@@ -19230,11 +18999,11 @@
         <w:t xml:space="preserve"> WIFI</w:t>
       </w:r>
       <w:r>
-        <w:t xml:space="preserve">, o sensor de movimento por infravermelhos, o sensor LDR foto resistor, resistências e leds. Para efeitos do projeto foram </w:t>
+        <w:t xml:space="preserve">, o sensor de movimento por infravermelhos, o sensor </w:t>
       </w:r>
       <w:r>
         <w:lastRenderedPageBreak/>
-        <w:t>adquiridos 3 conjuntos para simular 3 postes de iluminação público e poder-se obter dados em situações diferentes e mais realísticas.</w:t>
+        <w:t>LDR foto resistor, resistências e leds. Para efeitos do projeto foram adquiridos 3 conjuntos para simular 3 postes de iluminação público e poder-se obter dados em situações diferentes e mais realísticas.</w:t>
       </w:r>
     </w:p>
     <w:p>
@@ -19276,15 +19045,7 @@
         <w:t xml:space="preserve"> O s</w:t>
       </w:r>
       <w:r>
-        <w:t xml:space="preserve">istema operativo escolhido para a instalação e desenvolvimento no </w:t>
-      </w:r>
-      <w:proofErr w:type="spellStart"/>
-      <w:r>
-        <w:t>Raspberry</w:t>
-      </w:r>
-      <w:proofErr w:type="spellEnd"/>
-      <w:r>
-        <w:t xml:space="preserve"> Pi</w:t>
+        <w:t>istema operativo escolhido para a instalação e desenvolvimento no Raspberry Pi</w:t>
       </w:r>
       <w:r>
         <w:t>.</w:t>
@@ -19316,23 +19077,7 @@
           <w:b/>
           <w:bCs/>
         </w:rPr>
-        <w:t xml:space="preserve">Web </w:t>
-      </w:r>
-      <w:proofErr w:type="spellStart"/>
-      <w:r>
-        <w:rPr>
-          <w:b/>
-          <w:bCs/>
-        </w:rPr>
-        <w:t>Services</w:t>
-      </w:r>
-      <w:proofErr w:type="spellEnd"/>
-      <w:r>
-        <w:rPr>
-          <w:b/>
-          <w:bCs/>
-        </w:rPr>
-        <w:t xml:space="preserve"> </w:t>
+        <w:t xml:space="preserve">Web Services </w:t>
       </w:r>
       <w:r>
         <w:rPr>
@@ -19370,23 +19115,7 @@
         <w:t xml:space="preserve"> Para</w:t>
       </w:r>
       <w:r>
-        <w:t xml:space="preserve"> a realização de toda a estrutura de dados, foi escolhida uma base de dados </w:t>
-      </w:r>
-      <w:proofErr w:type="gramStart"/>
-      <w:r>
-        <w:t>simples</w:t>
-      </w:r>
-      <w:proofErr w:type="gramEnd"/>
-      <w:r>
-        <w:t xml:space="preserve"> mas eficiente, sendo ela a </w:t>
-      </w:r>
-      <w:proofErr w:type="spellStart"/>
-      <w:r>
-        <w:t>MariaDB</w:t>
-      </w:r>
-      <w:proofErr w:type="spellEnd"/>
-      <w:r>
-        <w:t xml:space="preserve"> 10.5.15.</w:t>
+        <w:t xml:space="preserve"> a realização de toda a estrutura de dados, foi escolhida uma base de dados simples mas eficiente, sendo ela a MariaDB 10.5.15.</w:t>
       </w:r>
     </w:p>
     <w:p>
@@ -19420,16 +19149,11 @@
       <w:r>
         <w:t xml:space="preserve"> ficheiro no servidor que é invocado pelos </w:t>
       </w:r>
-      <w:proofErr w:type="spellStart"/>
       <w:r>
         <w:t>A</w:t>
       </w:r>
       <w:r>
-        <w:t>rduinos</w:t>
-      </w:r>
-      <w:proofErr w:type="spellEnd"/>
-      <w:r>
-        <w:t xml:space="preserve"> com a passagem de </w:t>
+        <w:t xml:space="preserve">rduinos com a passagem de </w:t>
       </w:r>
       <w:r>
         <w:t xml:space="preserve">determinados </w:t>
@@ -19449,7 +19173,6 @@
       <w:r>
         <w:t xml:space="preserve"> </w:t>
       </w:r>
-      <w:proofErr w:type="spellStart"/>
       <w:r>
         <w:rPr>
           <w:i/>
@@ -19457,7 +19180,6 @@
         </w:rPr>
         <w:t>webservices.php</w:t>
       </w:r>
-      <w:proofErr w:type="spellEnd"/>
       <w:r>
         <w:t xml:space="preserve">, </w:t>
       </w:r>
@@ -19472,23 +19194,7 @@
           <w:i/>
           <w:iCs/>
         </w:rPr>
-        <w:t>/var/</w:t>
-      </w:r>
-      <w:proofErr w:type="spellStart"/>
-      <w:r>
-        <w:rPr>
-          <w:i/>
-          <w:iCs/>
-        </w:rPr>
-        <w:t>www</w:t>
-      </w:r>
-      <w:proofErr w:type="spellEnd"/>
-      <w:r>
-        <w:rPr>
-          <w:i/>
-          <w:iCs/>
-        </w:rPr>
-        <w:t>/html</w:t>
+        <w:t>/var/www/html</w:t>
       </w:r>
       <w:r>
         <w:t>.</w:t>
@@ -19509,42 +19215,13 @@
         <w:t>o</w:t>
       </w:r>
       <w:r>
-        <w:t xml:space="preserve"> código nos </w:t>
-      </w:r>
-      <w:proofErr w:type="spellStart"/>
-      <w:r>
-        <w:t>Arduinos</w:t>
-      </w:r>
-      <w:proofErr w:type="spellEnd"/>
+        <w:t xml:space="preserve"> código nos Arduinos</w:t>
+      </w:r>
       <w:r>
         <w:t>,</w:t>
       </w:r>
       <w:r>
-        <w:t xml:space="preserve"> foi escolhida a plataforma open </w:t>
-      </w:r>
-      <w:proofErr w:type="spellStart"/>
-      <w:r>
-        <w:t>source</w:t>
-      </w:r>
-      <w:proofErr w:type="spellEnd"/>
-      <w:r>
-        <w:t xml:space="preserve"> do fabricante, o </w:t>
-      </w:r>
-      <w:proofErr w:type="spellStart"/>
-      <w:r>
-        <w:t>Arduino</w:t>
-      </w:r>
-      <w:proofErr w:type="spellEnd"/>
-      <w:r>
-        <w:t xml:space="preserve"> IDE v2.03. A linguagem de programação do </w:t>
-      </w:r>
-      <w:proofErr w:type="spellStart"/>
-      <w:r>
-        <w:t>Arduino</w:t>
-      </w:r>
-      <w:proofErr w:type="spellEnd"/>
-      <w:r>
-        <w:t xml:space="preserve"> é </w:t>
+        <w:t xml:space="preserve"> foi escolhida a plataforma open source do fabricante, o Arduino IDE v2.03. A linguagem de programação do Arduino é </w:t>
       </w:r>
       <w:r>
         <w:t xml:space="preserve">o </w:t>
@@ -19729,13 +19406,8 @@
             <w:pPr>
               <w:ind w:firstLine="0"/>
             </w:pPr>
-            <w:proofErr w:type="spellStart"/>
-            <w:r>
-              <w:t>Arduino</w:t>
-            </w:r>
-            <w:proofErr w:type="spellEnd"/>
-            <w:r>
-              <w:t xml:space="preserve"> Uno R3</w:t>
+            <w:r>
+              <w:t>Arduino Uno R3</w:t>
             </w:r>
           </w:p>
         </w:tc>
@@ -20119,7 +19791,6 @@
       <w:r>
         <w:t xml:space="preserve">, efetuado na plataforma </w:t>
       </w:r>
-      <w:proofErr w:type="spellStart"/>
       <w:r>
         <w:rPr>
           <w:i/>
@@ -20127,7 +19798,6 @@
         </w:rPr>
         <w:t>TinkerCad</w:t>
       </w:r>
-      <w:proofErr w:type="spellEnd"/>
       <w:r>
         <w:t>, podemos verificar uma demonstração visual de todos os componentes eletrónicos para efeitos de prototipagem.</w:t>
       </w:r>
@@ -20206,7 +19876,7 @@
         <w:pStyle w:val="Legenda"/>
         <w:jc w:val="center"/>
       </w:pPr>
-      <w:bookmarkStart w:id="24" w:name="_Toc121523082"/>
+      <w:bookmarkStart w:id="26" w:name="_Toc121523082"/>
       <w:r>
         <w:t xml:space="preserve">Figura </w:t>
       </w:r>
@@ -20219,14 +19889,9 @@
         </w:r>
       </w:fldSimple>
       <w:r>
-        <w:t xml:space="preserve"> - Circuito eletrónico no </w:t>
-      </w:r>
-      <w:proofErr w:type="spellStart"/>
-      <w:r>
-        <w:t>TinkerCad</w:t>
-      </w:r>
-      <w:bookmarkEnd w:id="24"/>
-      <w:proofErr w:type="spellEnd"/>
+        <w:t xml:space="preserve"> - Circuito eletrónico no TinkerCad</w:t>
+      </w:r>
+      <w:bookmarkEnd w:id="26"/>
     </w:p>
     <w:p>
       <w:pPr>
@@ -20235,15 +19900,7 @@
       </w:pPr>
       <w:r>
         <w:lastRenderedPageBreak/>
-        <w:t xml:space="preserve">Este próximo esquema foi também efetuado no </w:t>
-      </w:r>
-      <w:proofErr w:type="spellStart"/>
-      <w:r>
-        <w:t>TinkerCad</w:t>
-      </w:r>
-      <w:proofErr w:type="spellEnd"/>
-      <w:r>
-        <w:t>, mas desta vez para ter uma representação gráfica e simbológica dos circuitos na implementação do projeto, nomeadamente num poste de iluminação.</w:t>
+        <w:t>Este próximo esquema foi também efetuado no TinkerCad, mas desta vez para ter uma representação gráfica e simbológica dos circuitos na implementação do projeto, nomeadamente num poste de iluminação.</w:t>
       </w:r>
     </w:p>
     <w:p>
@@ -20312,7 +19969,7 @@
         <w:pStyle w:val="Legenda"/>
         <w:jc w:val="center"/>
       </w:pPr>
-      <w:bookmarkStart w:id="25" w:name="_Toc121523083"/>
+      <w:bookmarkStart w:id="27" w:name="_Toc121523083"/>
       <w:r>
         <w:t xml:space="preserve">Figura </w:t>
       </w:r>
@@ -20327,7 +19984,7 @@
       <w:r>
         <w:t xml:space="preserve"> - Esquema do circuito eletrónico</w:t>
       </w:r>
-      <w:bookmarkEnd w:id="25"/>
+      <w:bookmarkEnd w:id="27"/>
     </w:p>
     <w:p>
       <w:pPr>
@@ -20346,41 +20003,17 @@
           <w:numId w:val="5"/>
         </w:numPr>
       </w:pPr>
-      <w:bookmarkStart w:id="26" w:name="_Toc121523071"/>
+      <w:bookmarkStart w:id="28" w:name="_Toc121523071"/>
       <w:r>
         <w:lastRenderedPageBreak/>
         <w:t>Mockups</w:t>
       </w:r>
-      <w:bookmarkEnd w:id="26"/>
+      <w:bookmarkEnd w:id="28"/>
     </w:p>
     <w:p/>
     <w:p>
       <w:r>
-        <w:t>Como indicado anteriormente, o primeiro passo para a concessão das maquetes foi o desenho de um esboço em papel, criado na primeira reunião oficial do nosso grupo. Aqui podem ser vistos os vários componentes que fazem parte do nosso sistema, desde o caso de uso (uma estrada e respetiva iluminação) até aos componentes que manipulam o sistema (</w:t>
-      </w:r>
-      <w:proofErr w:type="spellStart"/>
-      <w:r>
-        <w:t>Arduinos</w:t>
-      </w:r>
-      <w:proofErr w:type="spellEnd"/>
-      <w:r>
-        <w:t xml:space="preserve">, </w:t>
-      </w:r>
-      <w:proofErr w:type="spellStart"/>
-      <w:r>
-        <w:t>Raspberry</w:t>
-      </w:r>
-      <w:proofErr w:type="spellEnd"/>
-      <w:r>
-        <w:t xml:space="preserve"> Pi, </w:t>
-      </w:r>
-      <w:proofErr w:type="spellStart"/>
-      <w:r>
-        <w:t>etc</w:t>
-      </w:r>
-      <w:proofErr w:type="spellEnd"/>
-      <w:r>
-        <w:t>…)</w:t>
+        <w:t>Como indicado anteriormente, o primeiro passo para a concessão das maquetes foi o desenho de um esboço em papel, criado na primeira reunião oficial do nosso grupo. Aqui podem ser vistos os vários componentes que fazem parte do nosso sistema, desde o caso de uso (uma estrada e respetiva iluminação) até aos componentes que manipulam o sistema (Arduinos, Raspberry Pi, etc…)</w:t>
       </w:r>
     </w:p>
     <w:p/>
@@ -20435,7 +20068,7 @@
                                 <w:sz w:val="36"/>
                               </w:rPr>
                             </w:pPr>
-                            <w:bookmarkStart w:id="27" w:name="_Toc121523084"/>
+                            <w:bookmarkStart w:id="29" w:name="_Toc121523084"/>
                             <w:r>
                               <w:t xml:space="preserve">Figura </w:t>
                             </w:r>
@@ -20450,7 +20083,7 @@
                             <w:r>
                               <w:t xml:space="preserve"> - Esboço do Sistema em papel</w:t>
                             </w:r>
-                            <w:bookmarkEnd w:id="27"/>
+                            <w:bookmarkEnd w:id="29"/>
                           </w:p>
                         </w:txbxContent>
                       </wps:txbx>
@@ -20487,7 +20120,7 @@
                           <w:sz w:val="36"/>
                         </w:rPr>
                       </w:pPr>
-                      <w:bookmarkStart w:id="28" w:name="_Toc121523084"/>
+                      <w:bookmarkStart w:id="30" w:name="_Toc121523084"/>
                       <w:r>
                         <w:t xml:space="preserve">Figura </w:t>
                       </w:r>
@@ -20502,7 +20135,7 @@
                       <w:r>
                         <w:t xml:space="preserve"> - Esboço do Sistema em papel</w:t>
                       </w:r>
-                      <w:bookmarkEnd w:id="28"/>
+                      <w:bookmarkEnd w:id="30"/>
                     </w:p>
                   </w:txbxContent>
                 </v:textbox>
@@ -20681,15 +20314,7 @@
         <w:jc w:val="left"/>
       </w:pPr>
       <w:r>
-        <w:t xml:space="preserve">1 </w:t>
-      </w:r>
-      <w:proofErr w:type="spellStart"/>
-      <w:r>
-        <w:t>Shield</w:t>
-      </w:r>
-      <w:proofErr w:type="spellEnd"/>
-      <w:r>
-        <w:t xml:space="preserve"> WiFi (ESP8266).</w:t>
+        <w:t>1 Shield WiFi (ESP8266).</w:t>
       </w:r>
     </w:p>
     <w:p>
@@ -20762,7 +20387,7 @@
         <w:pStyle w:val="Legenda"/>
         <w:jc w:val="center"/>
       </w:pPr>
-      <w:bookmarkStart w:id="29" w:name="_Toc121523085"/>
+      <w:bookmarkStart w:id="31" w:name="_Toc121523085"/>
       <w:r>
         <w:t xml:space="preserve">Figura </w:t>
       </w:r>
@@ -20777,7 +20402,7 @@
       <w:r>
         <w:t xml:space="preserve"> - Diagrama de Hardware de UM poste de iluminação</w:t>
       </w:r>
-      <w:bookmarkEnd w:id="29"/>
+      <w:bookmarkEnd w:id="31"/>
     </w:p>
     <w:p/>
     <w:p>
@@ -20835,14 +20460,7 @@
         <w:rPr>
           <w:lang w:val="en-GB"/>
         </w:rPr>
-        <w:t xml:space="preserve">Access </w:t>
-      </w:r>
-      <w:proofErr w:type="gramStart"/>
-      <w:r>
-        <w:rPr>
-          <w:lang w:val="en-GB"/>
-        </w:rPr>
-        <w:t>Point</w:t>
+        <w:t>Access Point</w:t>
       </w:r>
       <w:r>
         <w:rPr>
@@ -20850,7 +20468,6 @@
         </w:rPr>
         <w:t>;</w:t>
       </w:r>
-      <w:proofErr w:type="gramEnd"/>
     </w:p>
     <w:p>
       <w:pPr>
@@ -20862,13 +20479,8 @@
         </w:numPr>
       </w:pPr>
       <w:r>
-        <w:t xml:space="preserve">1 </w:t>
-      </w:r>
-      <w:proofErr w:type="spellStart"/>
-      <w:r>
-        <w:t>Switch</w:t>
-      </w:r>
-      <w:proofErr w:type="spellEnd"/>
+        <w:t>1 Switch</w:t>
+      </w:r>
       <w:r>
         <w:t xml:space="preserve"> Ethernet</w:t>
       </w:r>
@@ -20886,15 +20498,7 @@
         </w:numPr>
       </w:pPr>
       <w:r>
-        <w:t xml:space="preserve">1 </w:t>
-      </w:r>
-      <w:proofErr w:type="spellStart"/>
-      <w:r>
-        <w:t>Raspberry</w:t>
-      </w:r>
-      <w:proofErr w:type="spellEnd"/>
-      <w:r>
-        <w:t xml:space="preserve"> Pi.</w:t>
+        <w:t>1 Raspberry Pi.</w:t>
       </w:r>
     </w:p>
     <w:p>
@@ -20954,7 +20558,7 @@
         <w:pStyle w:val="Legenda"/>
         <w:jc w:val="center"/>
       </w:pPr>
-      <w:bookmarkStart w:id="30" w:name="_Toc121523086"/>
+      <w:bookmarkStart w:id="32" w:name="_Toc121523086"/>
       <w:r>
         <w:t xml:space="preserve">Figura </w:t>
       </w:r>
@@ -20969,7 +20573,7 @@
       <w:r>
         <w:t xml:space="preserve"> - Diagrama de Hardware de TODO o Sistema</w:t>
       </w:r>
-      <w:bookmarkEnd w:id="30"/>
+      <w:bookmarkEnd w:id="32"/>
     </w:p>
     <w:p>
       <w:pPr>
@@ -21052,7 +20656,7 @@
         <w:pStyle w:val="Legenda"/>
         <w:jc w:val="center"/>
       </w:pPr>
-      <w:bookmarkStart w:id="31" w:name="_Toc121523087"/>
+      <w:bookmarkStart w:id="33" w:name="_Toc121523087"/>
       <w:r>
         <w:t xml:space="preserve">Figura </w:t>
       </w:r>
@@ -21079,7 +20683,7 @@
       <w:r>
         <w:t>Maquete do Sistema (visão de cima)</w:t>
       </w:r>
-      <w:bookmarkEnd w:id="31"/>
+      <w:bookmarkEnd w:id="33"/>
     </w:p>
     <w:p>
       <w:r>
@@ -21132,7 +20736,7 @@
                                 <w:sz w:val="24"/>
                               </w:rPr>
                             </w:pPr>
-                            <w:bookmarkStart w:id="32" w:name="_Toc121523088"/>
+                            <w:bookmarkStart w:id="34" w:name="_Toc121523088"/>
                             <w:r>
                               <w:t xml:space="preserve">Figura </w:t>
                             </w:r>
@@ -21156,7 +20760,7 @@
                             <w:r>
                               <w:t>)</w:t>
                             </w:r>
-                            <w:bookmarkEnd w:id="32"/>
+                            <w:bookmarkEnd w:id="34"/>
                           </w:p>
                         </w:txbxContent>
                       </wps:txbx>
@@ -21189,7 +20793,7 @@
                           <w:sz w:val="24"/>
                         </w:rPr>
                       </w:pPr>
-                      <w:bookmarkStart w:id="33" w:name="_Toc121523088"/>
+                      <w:bookmarkStart w:id="35" w:name="_Toc121523088"/>
                       <w:r>
                         <w:t xml:space="preserve">Figura </w:t>
                       </w:r>
@@ -21213,7 +20817,7 @@
                       <w:r>
                         <w:t>)</w:t>
                       </w:r>
-                      <w:bookmarkEnd w:id="33"/>
+                      <w:bookmarkEnd w:id="35"/>
                     </w:p>
                   </w:txbxContent>
                 </v:textbox>
@@ -21551,7 +21155,7 @@
                                 <w:sz w:val="24"/>
                               </w:rPr>
                             </w:pPr>
-                            <w:bookmarkStart w:id="34" w:name="_Toc121523089"/>
+                            <w:bookmarkStart w:id="36" w:name="_Toc121523089"/>
                             <w:r>
                               <w:t xml:space="preserve">Figura </w:t>
                             </w:r>
@@ -21566,7 +21170,7 @@
                             <w:r>
                               <w:t xml:space="preserve"> - Mockups da App Móvel</w:t>
                             </w:r>
-                            <w:bookmarkEnd w:id="34"/>
+                            <w:bookmarkEnd w:id="36"/>
                           </w:p>
                         </w:txbxContent>
                       </wps:txbx>
@@ -21602,7 +21206,7 @@
                           <w:sz w:val="24"/>
                         </w:rPr>
                       </w:pPr>
-                      <w:bookmarkStart w:id="35" w:name="_Toc121523089"/>
+                      <w:bookmarkStart w:id="37" w:name="_Toc121523089"/>
                       <w:r>
                         <w:t xml:space="preserve">Figura </w:t>
                       </w:r>
@@ -21617,7 +21221,7 @@
                       <w:r>
                         <w:t xml:space="preserve"> - Mockups da App Móvel</w:t>
                       </w:r>
-                      <w:bookmarkEnd w:id="35"/>
+                      <w:bookmarkEnd w:id="37"/>
                     </w:p>
                   </w:txbxContent>
                 </v:textbox>
@@ -21849,12 +21453,12 @@
           <w:numId w:val="5"/>
         </w:numPr>
       </w:pPr>
-      <w:bookmarkStart w:id="36" w:name="_Toc121523072"/>
+      <w:bookmarkStart w:id="38" w:name="_Toc121523072"/>
       <w:r>
         <w:lastRenderedPageBreak/>
         <w:t>Conclusão</w:t>
       </w:r>
-      <w:bookmarkEnd w:id="36"/>
+      <w:bookmarkEnd w:id="38"/>
     </w:p>
     <w:p>
       <w:pPr>
@@ -21874,12 +21478,12 @@
           <w:numId w:val="5"/>
         </w:numPr>
       </w:pPr>
-      <w:bookmarkStart w:id="37" w:name="_Toc121523073"/>
+      <w:bookmarkStart w:id="39" w:name="_Toc121523073"/>
       <w:r>
         <w:lastRenderedPageBreak/>
         <w:t>Bibliografia</w:t>
       </w:r>
-      <w:bookmarkEnd w:id="37"/>
+      <w:bookmarkEnd w:id="39"/>
     </w:p>
     <w:p>
       <w:pPr>
@@ -21890,13 +21494,8 @@
       <w:pPr>
         <w:ind w:left="360" w:firstLine="0"/>
       </w:pPr>
-      <w:proofErr w:type="spellStart"/>
-      <w:r>
-        <w:t>Raspberry</w:t>
-      </w:r>
-      <w:proofErr w:type="spellEnd"/>
-      <w:r>
-        <w:t xml:space="preserve"> Pi:</w:t>
+      <w:r>
+        <w:t>Raspberry Pi:</w:t>
       </w:r>
     </w:p>
     <w:p>
@@ -21974,15 +21573,7 @@
         <w:ind w:left="360" w:firstLine="0"/>
       </w:pPr>
       <w:r>
-        <w:t xml:space="preserve">Base de dados </w:t>
-      </w:r>
-      <w:proofErr w:type="spellStart"/>
-      <w:r>
-        <w:t>MariaDB</w:t>
-      </w:r>
-      <w:proofErr w:type="spellEnd"/>
-      <w:r>
-        <w:t>:</w:t>
+        <w:t>Base de dados MariaDB:</w:t>
       </w:r>
     </w:p>
     <w:p>
@@ -22047,15 +21638,7 @@
         <w:ind w:left="360" w:firstLine="0"/>
       </w:pPr>
       <w:r>
-        <w:t xml:space="preserve">Documentação sobre </w:t>
-      </w:r>
-      <w:proofErr w:type="spellStart"/>
-      <w:r>
-        <w:t>Arduinos</w:t>
-      </w:r>
-      <w:proofErr w:type="spellEnd"/>
-      <w:r>
-        <w:t xml:space="preserve"> e programação:</w:t>
+        <w:t>Documentação sobre Arduinos e programação:</w:t>
       </w:r>
     </w:p>
     <w:p>

</xml_diff>